<commit_message>
description done; waiting for answers on scope;
</commit_message>
<xml_diff>
--- a/techical report.docx
+++ b/techical report.docx
@@ -130,7 +130,15 @@
           <w:sz w:val="28"/>
           <w:szCs w:val="28"/>
         </w:rPr>
-        <w:t>Description of the problem being solved.</w:t>
+        <w:t>Description of the problem being solved</w:t>
+      </w:r>
+      <w:r>
+        <w:rPr>
+          <w:rFonts w:cstheme="minorHAnsi"/>
+          <w:sz w:val="28"/>
+          <w:szCs w:val="28"/>
+        </w:rPr>
+        <w:t>.</w:t>
       </w:r>
     </w:p>
     <w:p>
@@ -779,6 +787,58 @@
     </w:p>
     <w:p>
       <w:pPr>
+        <w:pStyle w:val="ListParagraph"/>
+        <w:numPr>
+          <w:ilvl w:val="0"/>
+          <w:numId w:val="1"/>
+        </w:numPr>
+        <w:rPr>
+          <w:rFonts w:cstheme="minorHAnsi"/>
+          <w:b/>
+          <w:bCs/>
+          <w:sz w:val="28"/>
+          <w:szCs w:val="28"/>
+        </w:rPr>
+      </w:pPr>
+      <w:r>
+        <w:rPr>
+          <w:rFonts w:cstheme="minorHAnsi"/>
+          <w:b/>
+          <w:bCs/>
+          <w:sz w:val="28"/>
+          <w:szCs w:val="28"/>
+        </w:rPr>
+        <w:t>Acknowledgements</w:t>
+      </w:r>
+    </w:p>
+    <w:p>
+      <w:pPr>
+        <w:pStyle w:val="ListParagraph"/>
+        <w:numPr>
+          <w:ilvl w:val="0"/>
+          <w:numId w:val="1"/>
+        </w:numPr>
+        <w:rPr>
+          <w:rFonts w:cstheme="minorHAnsi"/>
+          <w:b/>
+          <w:bCs/>
+          <w:sz w:val="28"/>
+          <w:szCs w:val="28"/>
+        </w:rPr>
+      </w:pPr>
+      <w:r>
+        <w:rPr>
+          <w:rFonts w:cstheme="minorHAnsi"/>
+          <w:b/>
+          <w:bCs/>
+          <w:sz w:val="28"/>
+          <w:szCs w:val="28"/>
+        </w:rPr>
+        <w:t>References</w:t>
+      </w:r>
+    </w:p>
+    <w:p>
+      <w:pPr>
         <w:rPr>
           <w:rFonts w:cstheme="minorHAnsi"/>
           <w:sz w:val="28"/>
@@ -804,7 +864,6 @@
           <w:szCs w:val="32"/>
         </w:rPr>
       </w:pPr>
-      <w:commentRangeStart w:id="2"/>
       <w:r>
         <w:rPr>
           <w:rFonts w:cstheme="minorHAnsi"/>
@@ -816,14 +875,685 @@
         <w:lastRenderedPageBreak/>
         <w:t>Description of the problem</w:t>
       </w:r>
+    </w:p>
+    <w:p>
+      <w:pPr>
+        <w:rPr>
+          <w:rFonts w:cstheme="minorHAnsi"/>
+          <w:sz w:val="28"/>
+          <w:szCs w:val="28"/>
+        </w:rPr>
+      </w:pPr>
+      <w:r>
+        <w:rPr>
+          <w:rFonts w:cstheme="minorHAnsi"/>
+          <w:sz w:val="28"/>
+          <w:szCs w:val="28"/>
+        </w:rPr>
+        <w:t xml:space="preserve">The management of rental properties </w:t>
+      </w:r>
+      <w:r>
+        <w:rPr>
+          <w:rFonts w:cstheme="minorHAnsi"/>
+          <w:sz w:val="28"/>
+          <w:szCs w:val="28"/>
+        </w:rPr>
+        <w:t xml:space="preserve">presents a complex set of difficulties that needs to be addressed efficiently and effectively. </w:t>
+      </w:r>
+      <w:r>
+        <w:rPr>
+          <w:rFonts w:cstheme="minorHAnsi"/>
+          <w:sz w:val="28"/>
+          <w:szCs w:val="28"/>
+        </w:rPr>
+        <w:t>These challenges can span across different aspects of the</w:t>
+      </w:r>
+      <w:r>
+        <w:rPr>
+          <w:rFonts w:cstheme="minorHAnsi"/>
+          <w:sz w:val="28"/>
+          <w:szCs w:val="28"/>
+        </w:rPr>
+        <w:t xml:space="preserve"> system, including but not limited to:</w:t>
+      </w:r>
+    </w:p>
+    <w:p>
+      <w:pPr>
+        <w:rPr>
+          <w:rFonts w:cstheme="minorHAnsi"/>
+          <w:sz w:val="28"/>
+          <w:szCs w:val="28"/>
+        </w:rPr>
+      </w:pPr>
+    </w:p>
+    <w:p>
+      <w:pPr>
+        <w:pStyle w:val="ListParagraph"/>
+        <w:numPr>
+          <w:ilvl w:val="0"/>
+          <w:numId w:val="3"/>
+        </w:numPr>
+        <w:rPr>
+          <w:rFonts w:cstheme="minorHAnsi"/>
+          <w:sz w:val="28"/>
+          <w:szCs w:val="28"/>
+        </w:rPr>
+      </w:pPr>
+      <w:r>
+        <w:rPr>
+          <w:rFonts w:cstheme="minorHAnsi"/>
+          <w:b/>
+          <w:bCs/>
+          <w:sz w:val="28"/>
+          <w:szCs w:val="28"/>
+        </w:rPr>
+        <w:t>Property Management:</w:t>
+      </w:r>
+      <w:r>
+        <w:rPr>
+          <w:rFonts w:cstheme="minorHAnsi"/>
+          <w:sz w:val="28"/>
+          <w:szCs w:val="28"/>
+        </w:rPr>
+        <w:t xml:space="preserve"> </w:t>
+      </w:r>
+      <w:r>
+        <w:rPr>
+          <w:rFonts w:cstheme="minorHAnsi"/>
+          <w:sz w:val="28"/>
+          <w:szCs w:val="28"/>
+        </w:rPr>
+        <w:t>The task of managing all the different properties</w:t>
+      </w:r>
+      <w:r>
+        <w:rPr>
+          <w:rFonts w:cstheme="minorHAnsi"/>
+          <w:sz w:val="28"/>
+          <w:szCs w:val="28"/>
+        </w:rPr>
+        <w:t xml:space="preserve"> with a vast variety of attributes like location, size, type, </w:t>
+      </w:r>
+      <w:r>
+        <w:rPr>
+          <w:rFonts w:cstheme="minorHAnsi"/>
+          <w:sz w:val="28"/>
+          <w:szCs w:val="28"/>
+        </w:rPr>
+        <w:t>or status can be overwhelming. This also includes keeping track of</w:t>
+      </w:r>
+      <w:r>
+        <w:rPr>
+          <w:rFonts w:cstheme="minorHAnsi"/>
+          <w:sz w:val="28"/>
+          <w:szCs w:val="28"/>
+        </w:rPr>
+        <w:t xml:space="preserve"> property</w:t>
+      </w:r>
+      <w:r>
+        <w:rPr>
+          <w:rFonts w:cstheme="minorHAnsi"/>
+          <w:sz w:val="28"/>
+          <w:szCs w:val="28"/>
+        </w:rPr>
+        <w:t xml:space="preserve"> maintenance</w:t>
+      </w:r>
+      <w:r>
+        <w:rPr>
+          <w:rFonts w:cstheme="minorHAnsi"/>
+          <w:sz w:val="28"/>
+          <w:szCs w:val="28"/>
+        </w:rPr>
+        <w:t xml:space="preserve"> certificates and tenant</w:t>
+      </w:r>
+      <w:r>
+        <w:rPr>
+          <w:rFonts w:cstheme="minorHAnsi"/>
+          <w:sz w:val="28"/>
+          <w:szCs w:val="28"/>
+        </w:rPr>
+        <w:t xml:space="preserve"> information</w:t>
+      </w:r>
+      <w:r>
+        <w:rPr>
+          <w:rFonts w:cstheme="minorHAnsi"/>
+          <w:sz w:val="28"/>
+          <w:szCs w:val="28"/>
+        </w:rPr>
+        <w:t xml:space="preserve"> with</w:t>
+      </w:r>
+      <w:r>
+        <w:rPr>
+          <w:rFonts w:cstheme="minorHAnsi"/>
+          <w:sz w:val="28"/>
+          <w:szCs w:val="28"/>
+        </w:rPr>
+        <w:t>in</w:t>
+      </w:r>
+      <w:r>
+        <w:rPr>
+          <w:rFonts w:cstheme="minorHAnsi"/>
+          <w:sz w:val="28"/>
+          <w:szCs w:val="28"/>
+        </w:rPr>
+        <w:t xml:space="preserve"> each property</w:t>
+      </w:r>
+      <w:r>
+        <w:rPr>
+          <w:rFonts w:cstheme="minorHAnsi"/>
+          <w:sz w:val="28"/>
+          <w:szCs w:val="28"/>
+        </w:rPr>
+        <w:t>.</w:t>
+      </w:r>
+    </w:p>
+    <w:p>
+      <w:pPr>
+        <w:rPr>
+          <w:rFonts w:cstheme="minorHAnsi"/>
+          <w:sz w:val="28"/>
+          <w:szCs w:val="28"/>
+        </w:rPr>
+      </w:pPr>
+    </w:p>
+    <w:p>
+      <w:pPr>
+        <w:pStyle w:val="ListParagraph"/>
+        <w:numPr>
+          <w:ilvl w:val="0"/>
+          <w:numId w:val="3"/>
+        </w:numPr>
+        <w:rPr>
+          <w:rFonts w:cstheme="minorHAnsi"/>
+          <w:b/>
+          <w:bCs/>
+          <w:sz w:val="28"/>
+          <w:szCs w:val="28"/>
+        </w:rPr>
+      </w:pPr>
+      <w:r>
+        <w:rPr>
+          <w:rFonts w:cstheme="minorHAnsi"/>
+          <w:b/>
+          <w:bCs/>
+          <w:sz w:val="28"/>
+          <w:szCs w:val="28"/>
+        </w:rPr>
+        <w:t>Rent Collection:</w:t>
+      </w:r>
+      <w:r>
+        <w:rPr>
+          <w:rFonts w:cstheme="minorHAnsi"/>
+          <w:b/>
+          <w:bCs/>
+          <w:sz w:val="28"/>
+          <w:szCs w:val="28"/>
+        </w:rPr>
+        <w:t xml:space="preserve"> </w:t>
+      </w:r>
+      <w:r>
+        <w:rPr>
+          <w:rFonts w:cstheme="minorHAnsi"/>
+          <w:sz w:val="28"/>
+          <w:szCs w:val="28"/>
+        </w:rPr>
+        <w:t xml:space="preserve"> The process of collecting rent from each property </w:t>
+      </w:r>
+      <w:r>
+        <w:rPr>
+          <w:rFonts w:cstheme="minorHAnsi"/>
+          <w:sz w:val="28"/>
+          <w:szCs w:val="28"/>
+        </w:rPr>
+        <w:t xml:space="preserve">in a timely manner can tedious and time-consuming. </w:t>
+      </w:r>
+      <w:r>
+        <w:rPr>
+          <w:rFonts w:cstheme="minorHAnsi"/>
+          <w:sz w:val="28"/>
+          <w:szCs w:val="28"/>
+        </w:rPr>
+        <w:t>This is further complicated by late payments and</w:t>
+      </w:r>
+      <w:r>
+        <w:rPr>
+          <w:rFonts w:cstheme="minorHAnsi"/>
+          <w:sz w:val="28"/>
+          <w:szCs w:val="28"/>
+        </w:rPr>
+        <w:t xml:space="preserve"> tracking payment history.</w:t>
+      </w:r>
+    </w:p>
+    <w:p>
+      <w:pPr>
+        <w:rPr>
+          <w:rFonts w:cstheme="minorHAnsi"/>
+          <w:b/>
+          <w:bCs/>
+          <w:sz w:val="28"/>
+          <w:szCs w:val="28"/>
+        </w:rPr>
+      </w:pPr>
+    </w:p>
+    <w:p>
+      <w:pPr>
+        <w:pStyle w:val="ListParagraph"/>
+        <w:numPr>
+          <w:ilvl w:val="0"/>
+          <w:numId w:val="3"/>
+        </w:numPr>
+        <w:rPr>
+          <w:rFonts w:cstheme="minorHAnsi"/>
+          <w:b/>
+          <w:bCs/>
+          <w:sz w:val="28"/>
+          <w:szCs w:val="28"/>
+        </w:rPr>
+      </w:pPr>
+      <w:r>
+        <w:rPr>
+          <w:rFonts w:cstheme="minorHAnsi"/>
+          <w:b/>
+          <w:bCs/>
+          <w:sz w:val="28"/>
+          <w:szCs w:val="28"/>
+        </w:rPr>
+        <w:t>Communication:</w:t>
+      </w:r>
+      <w:r>
+        <w:rPr>
+          <w:rFonts w:cstheme="minorHAnsi"/>
+          <w:b/>
+          <w:bCs/>
+          <w:sz w:val="28"/>
+          <w:szCs w:val="28"/>
+        </w:rPr>
+        <w:t xml:space="preserve"> </w:t>
+      </w:r>
+      <w:r>
+        <w:rPr>
+          <w:rFonts w:cstheme="minorHAnsi"/>
+          <w:sz w:val="28"/>
+          <w:szCs w:val="28"/>
+        </w:rPr>
+        <w:t>Effective c</w:t>
+      </w:r>
+      <w:r>
+        <w:rPr>
+          <w:rFonts w:cstheme="minorHAnsi"/>
+          <w:sz w:val="28"/>
+          <w:szCs w:val="28"/>
+        </w:rPr>
+        <w:t xml:space="preserve">ommunication between tenants and landlords is very crucial for </w:t>
+      </w:r>
+      <w:r>
+        <w:rPr>
+          <w:rFonts w:cstheme="minorHAnsi"/>
+          <w:sz w:val="28"/>
+          <w:szCs w:val="28"/>
+        </w:rPr>
+        <w:t xml:space="preserve">smooth operation. </w:t>
+      </w:r>
+      <w:r>
+        <w:rPr>
+          <w:rFonts w:cstheme="minorHAnsi"/>
+          <w:sz w:val="28"/>
+          <w:szCs w:val="28"/>
+        </w:rPr>
+        <w:t xml:space="preserve">However, this can be complicated due to the lack of </w:t>
+      </w:r>
+      <w:r>
+        <w:rPr>
+          <w:rFonts w:cstheme="minorHAnsi"/>
+          <w:sz w:val="28"/>
+          <w:szCs w:val="28"/>
+        </w:rPr>
+        <w:t xml:space="preserve">a centralised system to send notifications, </w:t>
+      </w:r>
+      <w:r>
+        <w:rPr>
+          <w:rFonts w:cstheme="minorHAnsi"/>
+          <w:sz w:val="28"/>
+          <w:szCs w:val="28"/>
+        </w:rPr>
+        <w:t>updates,</w:t>
+      </w:r>
+      <w:r>
+        <w:rPr>
+          <w:rFonts w:cstheme="minorHAnsi"/>
+          <w:sz w:val="28"/>
+          <w:szCs w:val="28"/>
+        </w:rPr>
+        <w:t xml:space="preserve"> and other important </w:t>
+      </w:r>
+      <w:r>
+        <w:rPr>
+          <w:rFonts w:cstheme="minorHAnsi"/>
+          <w:sz w:val="28"/>
+          <w:szCs w:val="28"/>
+        </w:rPr>
+        <w:t>information.</w:t>
+      </w:r>
+    </w:p>
+    <w:p>
+      <w:pPr>
+        <w:rPr>
+          <w:rFonts w:cstheme="minorHAnsi"/>
+          <w:b/>
+          <w:bCs/>
+          <w:sz w:val="28"/>
+          <w:szCs w:val="28"/>
+        </w:rPr>
+      </w:pPr>
+    </w:p>
+    <w:p>
+      <w:pPr>
+        <w:pStyle w:val="ListParagraph"/>
+        <w:numPr>
+          <w:ilvl w:val="0"/>
+          <w:numId w:val="3"/>
+        </w:numPr>
+        <w:rPr>
+          <w:rFonts w:cstheme="minorHAnsi"/>
+          <w:b/>
+          <w:bCs/>
+          <w:sz w:val="28"/>
+          <w:szCs w:val="28"/>
+        </w:rPr>
+      </w:pPr>
+      <w:r>
+        <w:rPr>
+          <w:rFonts w:cstheme="minorHAnsi"/>
+          <w:b/>
+          <w:bCs/>
+          <w:sz w:val="28"/>
+          <w:szCs w:val="28"/>
+        </w:rPr>
+        <w:t>Handling Complaints:</w:t>
+      </w:r>
+      <w:r>
+        <w:rPr>
+          <w:rFonts w:cstheme="minorHAnsi"/>
+          <w:b/>
+          <w:bCs/>
+          <w:sz w:val="28"/>
+          <w:szCs w:val="28"/>
+        </w:rPr>
+        <w:t xml:space="preserve"> </w:t>
+      </w:r>
+      <w:r>
+        <w:rPr>
+          <w:rFonts w:cstheme="minorHAnsi"/>
+          <w:sz w:val="28"/>
+          <w:szCs w:val="28"/>
+        </w:rPr>
+        <w:t>Addressing main</w:t>
+      </w:r>
+      <w:r>
+        <w:rPr>
+          <w:rFonts w:cstheme="minorHAnsi"/>
+          <w:sz w:val="28"/>
+          <w:szCs w:val="28"/>
+        </w:rPr>
+        <w:t xml:space="preserve">tenance request effectively and in a timely manner is </w:t>
+      </w:r>
+      <w:r>
+        <w:rPr>
+          <w:rFonts w:cstheme="minorHAnsi"/>
+          <w:sz w:val="28"/>
+          <w:szCs w:val="28"/>
+        </w:rPr>
+        <w:t xml:space="preserve">essential for tenant satisfaction. </w:t>
+      </w:r>
+      <w:r>
+        <w:rPr>
+          <w:rFonts w:cstheme="minorHAnsi"/>
+          <w:sz w:val="28"/>
+          <w:szCs w:val="28"/>
+        </w:rPr>
+        <w:t xml:space="preserve">Having said that, </w:t>
+      </w:r>
+      <w:r>
+        <w:rPr>
+          <w:rFonts w:cstheme="minorHAnsi"/>
+          <w:sz w:val="28"/>
+          <w:szCs w:val="28"/>
+        </w:rPr>
+        <w:t xml:space="preserve">tracking and managing </w:t>
+      </w:r>
+      <w:r>
+        <w:rPr>
+          <w:rFonts w:cstheme="minorHAnsi"/>
+          <w:sz w:val="28"/>
+          <w:szCs w:val="28"/>
+        </w:rPr>
+        <w:t>these complaints from different properties can be a daunting task.</w:t>
+      </w:r>
+    </w:p>
+    <w:p>
+      <w:pPr>
+        <w:rPr>
+          <w:rFonts w:cstheme="minorHAnsi"/>
+          <w:b/>
+          <w:bCs/>
+          <w:sz w:val="28"/>
+          <w:szCs w:val="28"/>
+        </w:rPr>
+      </w:pPr>
+    </w:p>
+    <w:p>
+      <w:pPr>
+        <w:pStyle w:val="ListParagraph"/>
+        <w:numPr>
+          <w:ilvl w:val="0"/>
+          <w:numId w:val="3"/>
+        </w:numPr>
+        <w:rPr>
+          <w:rFonts w:cstheme="minorHAnsi"/>
+          <w:b/>
+          <w:bCs/>
+          <w:sz w:val="28"/>
+          <w:szCs w:val="28"/>
+        </w:rPr>
+      </w:pPr>
+      <w:r>
+        <w:rPr>
+          <w:rFonts w:cstheme="minorHAnsi"/>
+          <w:b/>
+          <w:bCs/>
+          <w:sz w:val="28"/>
+          <w:szCs w:val="28"/>
+        </w:rPr>
+        <w:t xml:space="preserve">Tedious </w:t>
+      </w:r>
+      <w:r>
+        <w:rPr>
+          <w:rFonts w:cstheme="minorHAnsi"/>
+          <w:b/>
+          <w:bCs/>
+          <w:sz w:val="28"/>
+          <w:szCs w:val="28"/>
+        </w:rPr>
+        <w:t>Paperwork:</w:t>
+      </w:r>
+      <w:r>
+        <w:rPr>
+          <w:rFonts w:cstheme="minorHAnsi"/>
+          <w:b/>
+          <w:bCs/>
+          <w:sz w:val="28"/>
+          <w:szCs w:val="28"/>
+        </w:rPr>
+        <w:t xml:space="preserve"> </w:t>
+      </w:r>
+      <w:r>
+        <w:rPr>
+          <w:rFonts w:cstheme="minorHAnsi"/>
+          <w:sz w:val="28"/>
+          <w:szCs w:val="28"/>
+        </w:rPr>
+        <w:t>Renting a prop</w:t>
+      </w:r>
+      <w:r>
+        <w:rPr>
+          <w:rFonts w:cstheme="minorHAnsi"/>
+          <w:sz w:val="28"/>
+          <w:szCs w:val="28"/>
+        </w:rPr>
+        <w:t xml:space="preserve">erty is subject to many laws and regulations. </w:t>
+      </w:r>
+      <w:r>
+        <w:rPr>
+          <w:rFonts w:cstheme="minorHAnsi"/>
+          <w:sz w:val="28"/>
+          <w:szCs w:val="28"/>
+        </w:rPr>
+        <w:t xml:space="preserve">So, </w:t>
+      </w:r>
+      <w:r>
+        <w:rPr>
+          <w:rFonts w:cstheme="minorHAnsi"/>
+          <w:sz w:val="28"/>
+          <w:szCs w:val="28"/>
+        </w:rPr>
+        <w:t xml:space="preserve">Landlord or management team is </w:t>
+      </w:r>
+      <w:r>
+        <w:rPr>
+          <w:rFonts w:cstheme="minorHAnsi"/>
+          <w:sz w:val="28"/>
+          <w:szCs w:val="28"/>
+        </w:rPr>
+        <w:t xml:space="preserve">often required to </w:t>
+      </w:r>
+      <w:r>
+        <w:rPr>
+          <w:rFonts w:cstheme="minorHAnsi"/>
+          <w:sz w:val="28"/>
+          <w:szCs w:val="28"/>
+        </w:rPr>
+        <w:t>keep different documents regarding th</w:t>
+      </w:r>
+      <w:r>
+        <w:rPr>
+          <w:rFonts w:cstheme="minorHAnsi"/>
+          <w:sz w:val="28"/>
+          <w:szCs w:val="28"/>
+        </w:rPr>
+        <w:t xml:space="preserve">eir properties and </w:t>
+      </w:r>
+      <w:r>
+        <w:rPr>
+          <w:rFonts w:cstheme="minorHAnsi"/>
+          <w:sz w:val="28"/>
+          <w:szCs w:val="28"/>
+        </w:rPr>
+        <w:t xml:space="preserve">tenants. </w:t>
+      </w:r>
+      <w:r>
+        <w:rPr>
+          <w:rFonts w:cstheme="minorHAnsi"/>
+          <w:sz w:val="28"/>
+          <w:szCs w:val="28"/>
+        </w:rPr>
+        <w:t xml:space="preserve">Storing </w:t>
+      </w:r>
+      <w:r>
+        <w:rPr>
+          <w:rFonts w:cstheme="minorHAnsi"/>
+          <w:sz w:val="28"/>
+          <w:szCs w:val="28"/>
+        </w:rPr>
+        <w:t>these documents</w:t>
+      </w:r>
+      <w:r>
+        <w:rPr>
+          <w:rFonts w:cstheme="minorHAnsi"/>
+          <w:sz w:val="28"/>
+          <w:szCs w:val="28"/>
+        </w:rPr>
+        <w:t>, safe and secure</w:t>
+      </w:r>
+      <w:r>
+        <w:rPr>
+          <w:rFonts w:cstheme="minorHAnsi"/>
+          <w:sz w:val="28"/>
+          <w:szCs w:val="28"/>
+        </w:rPr>
+        <w:t xml:space="preserve"> is a task on its own. </w:t>
+      </w:r>
+    </w:p>
+    <w:p>
+      <w:pPr>
+        <w:pStyle w:val="ListParagraph"/>
+        <w:rPr>
+          <w:rFonts w:cstheme="minorHAnsi"/>
+          <w:sz w:val="28"/>
+          <w:szCs w:val="28"/>
+        </w:rPr>
+      </w:pPr>
+    </w:p>
+    <w:p>
+      <w:pPr>
+        <w:rPr>
+          <w:rFonts w:cstheme="minorHAnsi"/>
+          <w:sz w:val="28"/>
+          <w:szCs w:val="28"/>
+        </w:rPr>
+      </w:pPr>
+    </w:p>
+    <w:p>
+      <w:pPr>
+        <w:rPr>
+          <w:rFonts w:cstheme="minorHAnsi"/>
+          <w:sz w:val="28"/>
+          <w:szCs w:val="28"/>
+        </w:rPr>
+      </w:pPr>
+      <w:r>
+        <w:rPr>
+          <w:rFonts w:cstheme="minorHAnsi"/>
+          <w:sz w:val="28"/>
+          <w:szCs w:val="28"/>
+        </w:rPr>
+        <w:br w:type="page"/>
+      </w:r>
+    </w:p>
+    <w:p>
+      <w:pPr>
+        <w:rPr>
+          <w:rFonts w:cstheme="minorHAnsi"/>
+          <w:b/>
+          <w:bCs/>
+          <w:sz w:val="28"/>
+          <w:szCs w:val="28"/>
+        </w:rPr>
+      </w:pPr>
+      <w:r>
+        <w:rPr>
+          <w:rFonts w:cstheme="minorHAnsi"/>
+          <w:b/>
+          <w:bCs/>
+          <w:sz w:val="28"/>
+          <w:szCs w:val="28"/>
+        </w:rPr>
+        <w:lastRenderedPageBreak/>
+        <w:t xml:space="preserve">Objectives and </w:t>
+      </w:r>
+      <w:commentRangeStart w:id="2"/>
+      <w:r>
+        <w:rPr>
+          <w:rFonts w:cstheme="minorHAnsi"/>
+          <w:b/>
+          <w:bCs/>
+          <w:sz w:val="28"/>
+          <w:szCs w:val="28"/>
+        </w:rPr>
+        <w:t>Scope</w:t>
+      </w:r>
       <w:commentRangeEnd w:id="2"/>
       <w:r>
         <w:rPr>
           <w:rStyle w:val="CommentReference"/>
-          <w:b/>
-          <w:bCs/>
-          <w:sz w:val="18"/>
-          <w:szCs w:val="18"/>
         </w:rPr>
         <w:commentReference w:id="2"/>
       </w:r>
@@ -842,72 +1572,378 @@
           <w:sz w:val="28"/>
           <w:szCs w:val="28"/>
         </w:rPr>
-        <w:t>Individual landlord being unable to manage their properties efficiently.</w:t>
-      </w:r>
-    </w:p>
-    <w:p>
-      <w:pPr>
-        <w:rPr>
-          <w:rFonts w:cstheme="minorHAnsi"/>
-          <w:sz w:val="28"/>
-          <w:szCs w:val="28"/>
-        </w:rPr>
-      </w:pPr>
-      <w:r>
-        <w:rPr>
-          <w:rFonts w:cstheme="minorHAnsi"/>
-          <w:sz w:val="28"/>
-          <w:szCs w:val="28"/>
-        </w:rPr>
-        <w:t xml:space="preserve">New young landlords; They need software </w:t>
-      </w:r>
-      <w:r>
-        <w:rPr>
-          <w:rFonts w:cstheme="minorHAnsi"/>
-          <w:sz w:val="28"/>
-          <w:szCs w:val="28"/>
-        </w:rPr>
-        <w:t xml:space="preserve">to efficiently handle </w:t>
-      </w:r>
-      <w:r>
-        <w:rPr>
-          <w:rFonts w:cstheme="minorHAnsi"/>
-          <w:sz w:val="28"/>
-          <w:szCs w:val="28"/>
-        </w:rPr>
-        <w:t>their real estate; need refined way to comm</w:t>
-      </w:r>
-      <w:r>
-        <w:rPr>
-          <w:rFonts w:cstheme="minorHAnsi"/>
-          <w:sz w:val="28"/>
-          <w:szCs w:val="28"/>
-        </w:rPr>
-        <w:t xml:space="preserve">unicate with tenants. Ability to track and know about maintenance requests. </w:t>
-      </w:r>
-      <w:r>
-        <w:rPr>
-          <w:rFonts w:cstheme="minorHAnsi"/>
-          <w:sz w:val="28"/>
-          <w:szCs w:val="28"/>
-        </w:rPr>
-        <w:t xml:space="preserve">Need to </w:t>
-      </w:r>
-      <w:r>
-        <w:rPr>
-          <w:rFonts w:cstheme="minorHAnsi"/>
-          <w:sz w:val="28"/>
-          <w:szCs w:val="28"/>
-        </w:rPr>
-        <w:t>manage</w:t>
-      </w:r>
-      <w:r>
-        <w:rPr>
-          <w:rFonts w:cstheme="minorHAnsi"/>
-          <w:sz w:val="28"/>
-          <w:szCs w:val="28"/>
-        </w:rPr>
-        <w:t xml:space="preserve"> all employs working under them</w:t>
+        <w:t xml:space="preserve">The primary objective of this </w:t>
+      </w:r>
+      <w:r>
+        <w:rPr>
+          <w:rFonts w:cstheme="minorHAnsi"/>
+          <w:sz w:val="28"/>
+          <w:szCs w:val="28"/>
+        </w:rPr>
+        <w:t xml:space="preserve">project is to develop and deploy a </w:t>
+      </w:r>
+      <w:r>
+        <w:rPr>
+          <w:rFonts w:cstheme="minorHAnsi"/>
+          <w:sz w:val="28"/>
+          <w:szCs w:val="28"/>
+        </w:rPr>
+        <w:t xml:space="preserve">reliable system, which can handle </w:t>
+      </w:r>
+      <w:r>
+        <w:rPr>
+          <w:rFonts w:cstheme="minorHAnsi"/>
+          <w:sz w:val="28"/>
+          <w:szCs w:val="28"/>
+        </w:rPr>
+        <w:t xml:space="preserve">all the different operational difficulties of landlords or management agencies. </w:t>
+      </w:r>
+    </w:p>
+    <w:p>
+      <w:pPr>
+        <w:rPr>
+          <w:rFonts w:cstheme="minorHAnsi"/>
+          <w:sz w:val="28"/>
+          <w:szCs w:val="28"/>
+        </w:rPr>
+      </w:pPr>
+      <w:r>
+        <w:rPr>
+          <w:rFonts w:cstheme="minorHAnsi"/>
+          <w:sz w:val="28"/>
+          <w:szCs w:val="28"/>
+        </w:rPr>
+        <w:t xml:space="preserve">This project aims to provide a seamless system </w:t>
+      </w:r>
+      <w:r>
+        <w:rPr>
+          <w:rFonts w:cstheme="minorHAnsi"/>
+          <w:sz w:val="28"/>
+          <w:szCs w:val="28"/>
+        </w:rPr>
+        <w:t>for managing different properties in a user-friendly</w:t>
+      </w:r>
+      <w:r>
+        <w:rPr>
+          <w:rFonts w:cstheme="minorHAnsi"/>
+          <w:sz w:val="28"/>
+          <w:szCs w:val="28"/>
+        </w:rPr>
+        <w:t xml:space="preserve"> </w:t>
+      </w:r>
+      <w:r>
+        <w:rPr>
+          <w:rFonts w:cstheme="minorHAnsi"/>
+          <w:sz w:val="28"/>
+          <w:szCs w:val="28"/>
+        </w:rPr>
+        <w:t>style</w:t>
+      </w:r>
+      <w:r>
+        <w:rPr>
+          <w:rFonts w:cstheme="minorHAnsi"/>
+          <w:sz w:val="28"/>
+          <w:szCs w:val="28"/>
+        </w:rPr>
+        <w:t xml:space="preserve"> to improve the </w:t>
+      </w:r>
+      <w:r>
+        <w:rPr>
+          <w:rFonts w:cstheme="minorHAnsi"/>
+          <w:sz w:val="28"/>
+          <w:szCs w:val="28"/>
+        </w:rPr>
+        <w:t xml:space="preserve">efficiency and efficacy of the process. Tenants will be provided with a robust </w:t>
+      </w:r>
+      <w:r>
+        <w:rPr>
+          <w:rFonts w:cstheme="minorHAnsi"/>
+          <w:sz w:val="28"/>
+          <w:szCs w:val="28"/>
+        </w:rPr>
+        <w:t xml:space="preserve">system to make rent payments, provide documentation, </w:t>
+      </w:r>
+      <w:r>
+        <w:rPr>
+          <w:rFonts w:cstheme="minorHAnsi"/>
+          <w:sz w:val="28"/>
+          <w:szCs w:val="28"/>
+        </w:rPr>
+        <w:t xml:space="preserve">and to request maintenance. </w:t>
+      </w:r>
+      <w:r>
+        <w:rPr>
+          <w:rFonts w:cstheme="minorHAnsi"/>
+          <w:sz w:val="28"/>
+          <w:szCs w:val="28"/>
+        </w:rPr>
+        <w:t xml:space="preserve">Additionally, the ability </w:t>
+      </w:r>
+      <w:r>
+        <w:rPr>
+          <w:rFonts w:cstheme="minorHAnsi"/>
+          <w:sz w:val="28"/>
+          <w:szCs w:val="28"/>
+        </w:rPr>
+        <w:t xml:space="preserve">to have centralised control on properties, tenants and employees can be implemented depending on the </w:t>
+      </w:r>
+      <w:r>
+        <w:rPr>
+          <w:rFonts w:cstheme="minorHAnsi"/>
+          <w:sz w:val="28"/>
+          <w:szCs w:val="28"/>
+        </w:rPr>
+        <w:t xml:space="preserve">users needs. </w:t>
+      </w:r>
+      <w:r>
+        <w:rPr>
+          <w:rFonts w:cstheme="minorHAnsi"/>
+          <w:sz w:val="28"/>
+          <w:szCs w:val="28"/>
+        </w:rPr>
+        <w:t xml:space="preserve">The </w:t>
+      </w:r>
+      <w:r>
+        <w:rPr>
+          <w:rFonts w:cstheme="minorHAnsi"/>
+          <w:sz w:val="28"/>
+          <w:szCs w:val="28"/>
+        </w:rPr>
+        <w:t xml:space="preserve">capability to </w:t>
+      </w:r>
+      <w:r>
+        <w:rPr>
+          <w:rFonts w:cstheme="minorHAnsi"/>
+          <w:sz w:val="28"/>
+          <w:szCs w:val="28"/>
+        </w:rPr>
+        <w:t xml:space="preserve">raise, track and manage maintenance requests will be </w:t>
+      </w:r>
+      <w:r>
+        <w:rPr>
+          <w:rFonts w:cstheme="minorHAnsi"/>
+          <w:sz w:val="28"/>
+          <w:szCs w:val="28"/>
+        </w:rPr>
+        <w:t>added.</w:t>
+      </w:r>
+    </w:p>
+    <w:p>
+      <w:pPr>
+        <w:rPr>
+          <w:rFonts w:cstheme="minorHAnsi"/>
+          <w:sz w:val="28"/>
+          <w:szCs w:val="28"/>
+        </w:rPr>
+      </w:pPr>
+      <w:r>
+        <w:rPr>
+          <w:rFonts w:cstheme="minorHAnsi"/>
+          <w:sz w:val="28"/>
+          <w:szCs w:val="28"/>
+        </w:rPr>
+        <w:t xml:space="preserve">Likewise, a </w:t>
+      </w:r>
+      <w:r>
+        <w:rPr>
+          <w:rFonts w:cstheme="minorHAnsi"/>
+          <w:sz w:val="28"/>
+          <w:szCs w:val="28"/>
+        </w:rPr>
+        <w:t>reli</w:t>
+      </w:r>
+      <w:r>
+        <w:rPr>
+          <w:rFonts w:cstheme="minorHAnsi"/>
+          <w:sz w:val="28"/>
+          <w:szCs w:val="28"/>
+        </w:rPr>
+        <w:t xml:space="preserve">able system will be </w:t>
+      </w:r>
+      <w:r>
+        <w:rPr>
+          <w:rFonts w:cstheme="minorHAnsi"/>
+          <w:sz w:val="28"/>
+          <w:szCs w:val="28"/>
+        </w:rPr>
+        <w:t>put in place</w:t>
+      </w:r>
+      <w:r>
+        <w:rPr>
+          <w:rFonts w:cstheme="minorHAnsi"/>
+          <w:sz w:val="28"/>
+          <w:szCs w:val="28"/>
+        </w:rPr>
+        <w:t xml:space="preserve"> to handle</w:t>
+      </w:r>
+      <w:r>
+        <w:rPr>
+          <w:rFonts w:cstheme="minorHAnsi"/>
+          <w:sz w:val="28"/>
+          <w:szCs w:val="28"/>
+        </w:rPr>
+        <w:t xml:space="preserve"> the</w:t>
+      </w:r>
+      <w:r>
+        <w:rPr>
+          <w:rFonts w:cstheme="minorHAnsi"/>
+          <w:sz w:val="28"/>
+          <w:szCs w:val="28"/>
+        </w:rPr>
+        <w:t xml:space="preserve"> </w:t>
+      </w:r>
+      <w:r>
+        <w:rPr>
+          <w:rFonts w:cstheme="minorHAnsi"/>
+          <w:sz w:val="28"/>
+          <w:szCs w:val="28"/>
+        </w:rPr>
+        <w:t>collection</w:t>
+      </w:r>
+      <w:r>
+        <w:rPr>
+          <w:rFonts w:cstheme="minorHAnsi"/>
+          <w:sz w:val="28"/>
+          <w:szCs w:val="28"/>
+        </w:rPr>
+        <w:t xml:space="preserve"> and storage</w:t>
+      </w:r>
+      <w:r>
+        <w:rPr>
+          <w:rFonts w:cstheme="minorHAnsi"/>
+          <w:sz w:val="28"/>
+          <w:szCs w:val="28"/>
+        </w:rPr>
+        <w:t xml:space="preserve"> of different documents form tenants and certifications </w:t>
+      </w:r>
+      <w:r>
+        <w:rPr>
+          <w:rFonts w:cstheme="minorHAnsi"/>
+          <w:sz w:val="28"/>
+          <w:szCs w:val="28"/>
+        </w:rPr>
+        <w:t>of the property</w:t>
+      </w:r>
+      <w:r>
+        <w:rPr>
+          <w:rFonts w:cstheme="minorHAnsi"/>
+          <w:sz w:val="28"/>
+          <w:szCs w:val="28"/>
+        </w:rPr>
+        <w:t xml:space="preserve">, </w:t>
+      </w:r>
+      <w:r>
+        <w:rPr>
+          <w:rFonts w:cstheme="minorHAnsi"/>
+          <w:sz w:val="28"/>
+          <w:szCs w:val="28"/>
+        </w:rPr>
+        <w:t>i</w:t>
+      </w:r>
+      <w:r>
+        <w:rPr>
+          <w:rFonts w:cstheme="minorHAnsi"/>
+          <w:sz w:val="28"/>
+          <w:szCs w:val="28"/>
+        </w:rPr>
+        <w:t>n a secure location</w:t>
+      </w:r>
+      <w:r>
+        <w:rPr>
+          <w:rFonts w:cstheme="minorHAnsi"/>
+          <w:sz w:val="28"/>
+          <w:szCs w:val="28"/>
+        </w:rPr>
+        <w:t>.</w:t>
+      </w:r>
+      <w:r>
+        <w:rPr>
+          <w:rFonts w:cstheme="minorHAnsi"/>
+          <w:sz w:val="28"/>
+          <w:szCs w:val="28"/>
+        </w:rPr>
+        <w:t xml:space="preserve"> </w:t>
+      </w:r>
+      <w:r>
+        <w:rPr>
+          <w:rFonts w:cstheme="minorHAnsi"/>
+          <w:sz w:val="28"/>
+          <w:szCs w:val="28"/>
+        </w:rPr>
+        <w:t>A robust system</w:t>
+      </w:r>
+      <w:r>
+        <w:rPr>
+          <w:rFonts w:cstheme="minorHAnsi"/>
+          <w:sz w:val="28"/>
+          <w:szCs w:val="28"/>
+        </w:rPr>
+        <w:t xml:space="preserve"> to generate contracts and </w:t>
+      </w:r>
+      <w:r>
+        <w:rPr>
+          <w:rFonts w:cstheme="minorHAnsi"/>
+          <w:sz w:val="28"/>
+          <w:szCs w:val="28"/>
+        </w:rPr>
+        <w:t xml:space="preserve">receipts </w:t>
+      </w:r>
+      <w:r>
+        <w:rPr>
+          <w:rFonts w:cstheme="minorHAnsi"/>
+          <w:sz w:val="28"/>
+          <w:szCs w:val="28"/>
+        </w:rPr>
+        <w:t xml:space="preserve">will be provided as well. </w:t>
+      </w:r>
+    </w:p>
+    <w:p>
+      <w:pPr>
+        <w:rPr>
+          <w:rFonts w:cstheme="minorHAnsi"/>
+          <w:sz w:val="28"/>
+          <w:szCs w:val="28"/>
+        </w:rPr>
+      </w:pPr>
+      <w:r>
+        <w:rPr>
+          <w:rFonts w:cstheme="minorHAnsi"/>
+          <w:sz w:val="28"/>
+          <w:szCs w:val="28"/>
+        </w:rPr>
+        <w:t xml:space="preserve">Overall, the aim of the project is to completely digitalise the </w:t>
+      </w:r>
+      <w:r>
+        <w:rPr>
+          <w:rFonts w:cstheme="minorHAnsi"/>
+          <w:sz w:val="28"/>
+          <w:szCs w:val="28"/>
+        </w:rPr>
+        <w:t xml:space="preserve">process and </w:t>
+      </w:r>
+      <w:r>
+        <w:rPr>
+          <w:rFonts w:cstheme="minorHAnsi"/>
+          <w:sz w:val="28"/>
+          <w:szCs w:val="28"/>
+        </w:rPr>
+        <w:t xml:space="preserve">to </w:t>
+      </w:r>
+      <w:r>
+        <w:rPr>
+          <w:rFonts w:cstheme="minorHAnsi"/>
+          <w:sz w:val="28"/>
+          <w:szCs w:val="28"/>
+        </w:rPr>
+        <w:t xml:space="preserve">improve the </w:t>
+      </w:r>
+      <w:r>
+        <w:rPr>
+          <w:rFonts w:cstheme="minorHAnsi"/>
+          <w:sz w:val="28"/>
+          <w:szCs w:val="28"/>
+        </w:rPr>
+        <w:t>communication between landlords and tenants</w:t>
       </w:r>
       <w:r>
         <w:rPr>
@@ -917,589 +1953,15 @@
         </w:rPr>
         <w:t xml:space="preserve">. </w:t>
       </w:r>
-      <w:r>
-        <w:rPr>
-          <w:rFonts w:cstheme="minorHAnsi"/>
-          <w:sz w:val="28"/>
-          <w:szCs w:val="28"/>
-        </w:rPr>
-        <w:t xml:space="preserve"> </w:t>
-      </w:r>
-      <w:r>
-        <w:rPr>
-          <w:rFonts w:cstheme="minorHAnsi"/>
-          <w:sz w:val="28"/>
-          <w:szCs w:val="28"/>
-        </w:rPr>
-        <w:t>Paperless</w:t>
-      </w:r>
-      <w:r>
-        <w:rPr>
-          <w:rFonts w:cstheme="minorHAnsi"/>
-          <w:sz w:val="28"/>
-          <w:szCs w:val="28"/>
-        </w:rPr>
-        <w:t xml:space="preserve">. </w:t>
-      </w:r>
-    </w:p>
-    <w:p>
-      <w:pPr>
-        <w:rPr>
-          <w:rFonts w:cstheme="minorHAnsi"/>
-          <w:sz w:val="28"/>
-          <w:szCs w:val="28"/>
-        </w:rPr>
-      </w:pPr>
-      <w:r>
-        <w:rPr>
-          <w:rFonts w:cstheme="minorHAnsi"/>
-          <w:sz w:val="28"/>
-          <w:szCs w:val="28"/>
-        </w:rPr>
-        <w:t xml:space="preserve">Developing for an individual landlord or </w:t>
-      </w:r>
-    </w:p>
-    <w:p>
-      <w:pPr>
-        <w:pStyle w:val="ListParagraph"/>
-        <w:numPr>
-          <w:ilvl w:val="0"/>
-          <w:numId w:val="1"/>
-        </w:numPr>
-        <w:rPr>
-          <w:rFonts w:cstheme="minorHAnsi"/>
-          <w:sz w:val="28"/>
-          <w:szCs w:val="28"/>
-        </w:rPr>
-      </w:pPr>
-      <w:r>
-        <w:rPr>
-          <w:rFonts w:cstheme="minorHAnsi"/>
-          <w:sz w:val="28"/>
-          <w:szCs w:val="28"/>
-        </w:rPr>
-        <w:t>Stop the need to rely on agents to manage their property.</w:t>
-      </w:r>
-    </w:p>
-    <w:p>
-      <w:pPr>
-        <w:pStyle w:val="ListParagraph"/>
-        <w:numPr>
-          <w:ilvl w:val="0"/>
-          <w:numId w:val="1"/>
-        </w:numPr>
-        <w:rPr>
-          <w:rFonts w:cstheme="minorHAnsi"/>
-          <w:sz w:val="28"/>
-          <w:szCs w:val="28"/>
-        </w:rPr>
-      </w:pPr>
-      <w:r>
-        <w:rPr>
-          <w:rFonts w:cstheme="minorHAnsi"/>
-          <w:sz w:val="28"/>
-          <w:szCs w:val="28"/>
-        </w:rPr>
-        <w:t>Reducing operational cost and improve their profits.</w:t>
-      </w:r>
-    </w:p>
-    <w:p>
-      <w:pPr>
-        <w:pStyle w:val="ListParagraph"/>
-        <w:numPr>
-          <w:ilvl w:val="0"/>
-          <w:numId w:val="1"/>
-        </w:numPr>
-        <w:rPr>
-          <w:rFonts w:cstheme="minorHAnsi"/>
-          <w:sz w:val="28"/>
-          <w:szCs w:val="28"/>
-        </w:rPr>
-      </w:pPr>
-      <w:r>
-        <w:rPr>
-          <w:rFonts w:cstheme="minorHAnsi"/>
-          <w:sz w:val="28"/>
-          <w:szCs w:val="28"/>
-        </w:rPr>
-        <w:t>Ability to do every step digitally, tax automation, generating legal documents.</w:t>
-      </w:r>
-    </w:p>
-    <w:p>
-      <w:pPr>
-        <w:pStyle w:val="ListParagraph"/>
-        <w:numPr>
-          <w:ilvl w:val="0"/>
-          <w:numId w:val="1"/>
-        </w:numPr>
-        <w:rPr>
-          <w:rFonts w:cstheme="minorHAnsi"/>
-          <w:sz w:val="28"/>
-          <w:szCs w:val="28"/>
-        </w:rPr>
-      </w:pPr>
-      <w:r>
-        <w:rPr>
-          <w:rFonts w:cstheme="minorHAnsi"/>
-          <w:sz w:val="28"/>
-          <w:szCs w:val="28"/>
-        </w:rPr>
-        <w:t>Storing information securely</w:t>
-      </w:r>
-    </w:p>
-    <w:p>
-      <w:pPr>
-        <w:pStyle w:val="ListParagraph"/>
-        <w:numPr>
-          <w:ilvl w:val="0"/>
-          <w:numId w:val="1"/>
-        </w:numPr>
-        <w:rPr>
-          <w:rFonts w:cstheme="minorHAnsi"/>
-          <w:sz w:val="28"/>
-          <w:szCs w:val="28"/>
-        </w:rPr>
-      </w:pPr>
-      <w:r>
-        <w:rPr>
-          <w:rFonts w:cstheme="minorHAnsi"/>
-          <w:sz w:val="28"/>
-          <w:szCs w:val="28"/>
-        </w:rPr>
-        <w:t>One platform to manage their security surveillance.</w:t>
-      </w:r>
-    </w:p>
-    <w:p>
-      <w:pPr>
-        <w:pStyle w:val="ListParagraph"/>
-        <w:numPr>
-          <w:ilvl w:val="0"/>
-          <w:numId w:val="1"/>
-        </w:numPr>
-        <w:rPr>
-          <w:rFonts w:cstheme="minorHAnsi"/>
-          <w:sz w:val="28"/>
-          <w:szCs w:val="28"/>
-        </w:rPr>
-      </w:pPr>
-      <w:r>
-        <w:rPr>
-          <w:rFonts w:cstheme="minorHAnsi"/>
-          <w:sz w:val="28"/>
-          <w:szCs w:val="28"/>
-        </w:rPr>
-        <w:t>To manage staff working under him.</w:t>
-      </w:r>
-    </w:p>
-    <w:p>
-      <w:pPr>
-        <w:pStyle w:val="ListParagraph"/>
-        <w:numPr>
-          <w:ilvl w:val="0"/>
-          <w:numId w:val="1"/>
-        </w:numPr>
-        <w:rPr>
-          <w:rFonts w:cstheme="minorHAnsi"/>
-          <w:sz w:val="28"/>
-          <w:szCs w:val="28"/>
-        </w:rPr>
-      </w:pPr>
-      <w:r>
-        <w:rPr>
-          <w:rFonts w:cstheme="minorHAnsi"/>
-          <w:sz w:val="28"/>
-          <w:szCs w:val="28"/>
-        </w:rPr>
-        <w:t>Ability for tenants to raise maintenance requests and track them.</w:t>
-      </w:r>
-    </w:p>
-    <w:p>
-      <w:pPr>
-        <w:pStyle w:val="ListParagraph"/>
-        <w:numPr>
-          <w:ilvl w:val="0"/>
-          <w:numId w:val="1"/>
-        </w:numPr>
-        <w:rPr>
-          <w:rFonts w:cstheme="minorHAnsi"/>
-          <w:sz w:val="28"/>
-          <w:szCs w:val="28"/>
-        </w:rPr>
-      </w:pPr>
-      <w:r>
-        <w:rPr>
-          <w:rFonts w:cstheme="minorHAnsi"/>
-          <w:sz w:val="28"/>
-          <w:szCs w:val="28"/>
-        </w:rPr>
-        <w:t>To collect rent and bills. Generate receipts.</w:t>
-      </w:r>
-    </w:p>
-    <w:p>
-      <w:pPr>
-        <w:pStyle w:val="ListParagraph"/>
-        <w:numPr>
-          <w:ilvl w:val="0"/>
-          <w:numId w:val="1"/>
-        </w:numPr>
-        <w:rPr>
-          <w:rFonts w:cstheme="minorHAnsi"/>
-          <w:sz w:val="28"/>
-          <w:szCs w:val="28"/>
-        </w:rPr>
-      </w:pPr>
-      <w:r>
-        <w:rPr>
-          <w:rFonts w:cstheme="minorHAnsi"/>
-          <w:sz w:val="28"/>
-          <w:szCs w:val="28"/>
-        </w:rPr>
-        <w:t>Issue checks for people working under him.</w:t>
-      </w:r>
-    </w:p>
-    <w:p>
-      <w:pPr>
-        <w:pStyle w:val="ListParagraph"/>
-        <w:numPr>
-          <w:ilvl w:val="0"/>
-          <w:numId w:val="1"/>
-        </w:numPr>
-        <w:rPr>
-          <w:rFonts w:cstheme="minorHAnsi"/>
-          <w:sz w:val="28"/>
-          <w:szCs w:val="28"/>
-        </w:rPr>
-      </w:pPr>
-      <w:r>
-        <w:rPr>
-          <w:rFonts w:cstheme="minorHAnsi"/>
-          <w:sz w:val="28"/>
-          <w:szCs w:val="28"/>
-        </w:rPr>
-        <w:t xml:space="preserve">Remind landlord about different inspections and etc that is needed to be done. Gas inspection. Fire safety certifications. </w:t>
-      </w:r>
-    </w:p>
-    <w:p>
-      <w:pPr>
-        <w:pStyle w:val="ListParagraph"/>
-        <w:numPr>
-          <w:ilvl w:val="0"/>
-          <w:numId w:val="1"/>
-        </w:numPr>
-        <w:rPr>
-          <w:rFonts w:cstheme="minorHAnsi"/>
-          <w:sz w:val="28"/>
-          <w:szCs w:val="28"/>
-        </w:rPr>
-      </w:pPr>
-      <w:r>
-        <w:rPr>
-          <w:rFonts w:cstheme="minorHAnsi"/>
-          <w:sz w:val="28"/>
-          <w:szCs w:val="28"/>
-        </w:rPr>
-        <w:t xml:space="preserve">Let landlord know when certifications end when bills on property is due. </w:t>
-      </w:r>
-    </w:p>
-    <w:p>
-      <w:pPr>
-        <w:rPr>
-          <w:rFonts w:cstheme="minorHAnsi"/>
-          <w:sz w:val="28"/>
-          <w:szCs w:val="28"/>
-        </w:rPr>
-      </w:pPr>
-    </w:p>
-    <w:p>
-      <w:pPr>
-        <w:rPr>
-          <w:rFonts w:cstheme="minorHAnsi"/>
-          <w:sz w:val="28"/>
-          <w:szCs w:val="28"/>
-        </w:rPr>
-      </w:pPr>
-      <w:r>
-        <w:rPr>
-          <w:rFonts w:cstheme="minorHAnsi"/>
-          <w:sz w:val="28"/>
-          <w:szCs w:val="28"/>
-        </w:rPr>
-        <w:br w:type="page"/>
-      </w:r>
-    </w:p>
-    <w:p>
-      <w:pPr>
-        <w:rPr>
-          <w:rFonts w:cstheme="minorHAnsi"/>
-          <w:sz w:val="28"/>
-          <w:szCs w:val="28"/>
-        </w:rPr>
-      </w:pPr>
-      <w:r>
-        <w:rPr>
-          <w:rFonts w:cstheme="minorHAnsi"/>
-          <w:sz w:val="28"/>
-          <w:szCs w:val="28"/>
-        </w:rPr>
-        <w:lastRenderedPageBreak/>
-        <w:t>Objectives and Scope</w:t>
-      </w:r>
-    </w:p>
-    <w:p>
-      <w:pPr>
-        <w:pStyle w:val="ListParagraph"/>
-        <w:numPr>
-          <w:ilvl w:val="0"/>
-          <w:numId w:val="2"/>
-        </w:numPr>
-        <w:rPr>
-          <w:rFonts w:cstheme="minorHAnsi"/>
-          <w:sz w:val="28"/>
-          <w:szCs w:val="28"/>
-        </w:rPr>
-      </w:pPr>
-      <w:r>
-        <w:rPr>
-          <w:rFonts w:cstheme="minorHAnsi"/>
-          <w:sz w:val="28"/>
-          <w:szCs w:val="28"/>
-        </w:rPr>
-        <w:t>To stop the need for</w:t>
-      </w:r>
-      <w:r>
-        <w:rPr>
-          <w:rFonts w:cstheme="minorHAnsi"/>
-          <w:sz w:val="28"/>
-          <w:szCs w:val="28"/>
-        </w:rPr>
-        <w:t xml:space="preserve"> Landlords t</w:t>
-      </w:r>
-      <w:r>
-        <w:rPr>
-          <w:rFonts w:cstheme="minorHAnsi"/>
-          <w:sz w:val="28"/>
-          <w:szCs w:val="28"/>
-        </w:rPr>
-        <w:t>o manage their apartments.</w:t>
-      </w:r>
-    </w:p>
-    <w:p>
-      <w:pPr>
-        <w:pStyle w:val="ListParagraph"/>
-        <w:numPr>
-          <w:ilvl w:val="0"/>
-          <w:numId w:val="2"/>
-        </w:numPr>
-        <w:rPr>
-          <w:rFonts w:cstheme="minorHAnsi"/>
-          <w:sz w:val="28"/>
-          <w:szCs w:val="28"/>
-        </w:rPr>
-      </w:pPr>
-      <w:r>
-        <w:rPr>
-          <w:rFonts w:cstheme="minorHAnsi"/>
-          <w:sz w:val="28"/>
-          <w:szCs w:val="28"/>
-        </w:rPr>
-        <w:t>Remove the need to deal with paper documents.</w:t>
-      </w:r>
-      <w:r>
-        <w:rPr>
-          <w:rFonts w:cstheme="minorHAnsi"/>
-          <w:sz w:val="28"/>
-          <w:szCs w:val="28"/>
-        </w:rPr>
-        <w:t>(Data management)</w:t>
-      </w:r>
-    </w:p>
-    <w:p>
-      <w:pPr>
-        <w:pStyle w:val="ListParagraph"/>
-        <w:numPr>
-          <w:ilvl w:val="0"/>
-          <w:numId w:val="2"/>
-        </w:numPr>
-        <w:rPr>
-          <w:rFonts w:cstheme="minorHAnsi"/>
-          <w:sz w:val="28"/>
-          <w:szCs w:val="28"/>
-        </w:rPr>
-      </w:pPr>
-      <w:r>
-        <w:rPr>
-          <w:rFonts w:cstheme="minorHAnsi"/>
-          <w:sz w:val="28"/>
-          <w:szCs w:val="28"/>
-        </w:rPr>
-        <w:t>Digitalisation of the process.</w:t>
-      </w:r>
-    </w:p>
-    <w:p>
-      <w:pPr>
-        <w:pStyle w:val="ListParagraph"/>
-        <w:numPr>
-          <w:ilvl w:val="0"/>
-          <w:numId w:val="2"/>
-        </w:numPr>
-        <w:rPr>
-          <w:rFonts w:cstheme="minorHAnsi"/>
-          <w:sz w:val="28"/>
-          <w:szCs w:val="28"/>
-        </w:rPr>
-      </w:pPr>
-      <w:r>
-        <w:rPr>
-          <w:rFonts w:cstheme="minorHAnsi"/>
-          <w:sz w:val="28"/>
-          <w:szCs w:val="28"/>
-        </w:rPr>
-        <w:t>Automation of rent collection</w:t>
-      </w:r>
-      <w:r>
-        <w:rPr>
-          <w:rFonts w:cstheme="minorHAnsi"/>
-          <w:sz w:val="28"/>
-          <w:szCs w:val="28"/>
-        </w:rPr>
-        <w:t>.</w:t>
-      </w:r>
-    </w:p>
-    <w:p>
-      <w:pPr>
-        <w:pStyle w:val="ListParagraph"/>
-        <w:numPr>
-          <w:ilvl w:val="0"/>
-          <w:numId w:val="2"/>
-        </w:numPr>
-        <w:rPr>
-          <w:rFonts w:cstheme="minorHAnsi"/>
-          <w:sz w:val="28"/>
-          <w:szCs w:val="28"/>
-        </w:rPr>
-      </w:pPr>
-      <w:r>
-        <w:rPr>
-          <w:rFonts w:cstheme="minorHAnsi"/>
-          <w:sz w:val="28"/>
-          <w:szCs w:val="28"/>
-        </w:rPr>
-        <w:t>Improve communication with tenants.</w:t>
-      </w:r>
-    </w:p>
-    <w:p>
-      <w:pPr>
-        <w:pStyle w:val="ListParagraph"/>
-        <w:numPr>
-          <w:ilvl w:val="0"/>
-          <w:numId w:val="2"/>
-        </w:numPr>
-        <w:rPr>
-          <w:rFonts w:cstheme="minorHAnsi"/>
-          <w:sz w:val="28"/>
-          <w:szCs w:val="28"/>
-        </w:rPr>
-      </w:pPr>
-      <w:r>
-        <w:rPr>
-          <w:rFonts w:cstheme="minorHAnsi"/>
-          <w:sz w:val="28"/>
-          <w:szCs w:val="28"/>
-        </w:rPr>
-        <w:t xml:space="preserve">Give the landlord </w:t>
-      </w:r>
-      <w:r>
-        <w:rPr>
-          <w:rFonts w:cstheme="minorHAnsi"/>
-          <w:sz w:val="28"/>
-          <w:szCs w:val="28"/>
-        </w:rPr>
-        <w:t>the ability to see the entire portfolio.</w:t>
-      </w:r>
-    </w:p>
-    <w:p>
-      <w:pPr>
-        <w:pStyle w:val="ListParagraph"/>
-        <w:numPr>
-          <w:ilvl w:val="0"/>
-          <w:numId w:val="2"/>
-        </w:numPr>
-        <w:rPr>
-          <w:rFonts w:cstheme="minorHAnsi"/>
-          <w:sz w:val="28"/>
-          <w:szCs w:val="28"/>
-        </w:rPr>
-      </w:pPr>
-      <w:r>
-        <w:rPr>
-          <w:rFonts w:cstheme="minorHAnsi"/>
-          <w:sz w:val="28"/>
-          <w:szCs w:val="28"/>
-        </w:rPr>
-        <w:t xml:space="preserve">Manage staff working. (See when they clocked In and out, </w:t>
-      </w:r>
-      <w:r>
-        <w:rPr>
-          <w:rFonts w:cstheme="minorHAnsi"/>
-          <w:sz w:val="28"/>
-          <w:szCs w:val="28"/>
-        </w:rPr>
-        <w:t>issue pay check,</w:t>
-      </w:r>
-      <w:r>
-        <w:rPr>
-          <w:rFonts w:cstheme="minorHAnsi"/>
-          <w:sz w:val="28"/>
-          <w:szCs w:val="28"/>
-        </w:rPr>
-        <w:t xml:space="preserve"> store their details</w:t>
-      </w:r>
-      <w:r>
-        <w:rPr>
-          <w:rFonts w:cstheme="minorHAnsi"/>
-          <w:sz w:val="28"/>
-          <w:szCs w:val="28"/>
-        </w:rPr>
-        <w:t xml:space="preserve"> )</w:t>
-      </w:r>
-    </w:p>
-    <w:p>
-      <w:pPr>
-        <w:pStyle w:val="ListParagraph"/>
-        <w:numPr>
-          <w:ilvl w:val="0"/>
-          <w:numId w:val="2"/>
-        </w:numPr>
-        <w:rPr>
-          <w:rFonts w:cstheme="minorHAnsi"/>
-          <w:sz w:val="28"/>
-          <w:szCs w:val="28"/>
-        </w:rPr>
-      </w:pPr>
-      <w:r>
-        <w:rPr>
-          <w:rFonts w:cstheme="minorHAnsi"/>
-          <w:sz w:val="28"/>
-          <w:szCs w:val="28"/>
-        </w:rPr>
-        <w:t xml:space="preserve">To view </w:t>
-      </w:r>
-      <w:r>
-        <w:rPr>
-          <w:rFonts w:cstheme="minorHAnsi"/>
-          <w:sz w:val="28"/>
-          <w:szCs w:val="28"/>
-        </w:rPr>
-        <w:t>surveillance camer</w:t>
-      </w:r>
-      <w:r>
-        <w:rPr>
-          <w:rFonts w:cstheme="minorHAnsi"/>
-          <w:sz w:val="28"/>
-          <w:szCs w:val="28"/>
-        </w:rPr>
-        <w:t>a</w:t>
-      </w:r>
+    </w:p>
+    <w:p>
+      <w:pPr>
+        <w:rPr>
+          <w:rFonts w:cstheme="minorHAnsi"/>
+          <w:sz w:val="28"/>
+          <w:szCs w:val="28"/>
+        </w:rPr>
+      </w:pPr>
     </w:p>
     <w:sectPr>
       <w:pgSz w:w="11906" w:h="16838"/>
@@ -1545,7 +2007,7 @@
       </w:r>
     </w:p>
   </w:comment>
-  <w:comment w:id="2" w:author="Richard Benny" w:date="2023-11-20T01:37:00Z" w:initials="RB">
+  <w:comment w:id="2" w:author="Richard Benny" w:date="2023-11-23T04:56:00Z" w:initials="RB">
     <w:p>
       <w:pPr>
         <w:pStyle w:val="CommentText"/>
@@ -1557,15 +2019,7 @@
         <w:annotationRef/>
       </w:r>
       <w:r>
-        <w:t>Make it more simple.</w:t>
-      </w:r>
-    </w:p>
-    <w:p>
-      <w:pPr>
-        <w:pStyle w:val="CommentText"/>
-      </w:pPr>
-      <w:r>
-        <w:t>What is expected here</w:t>
+        <w:t>Need to clarify</w:t>
       </w:r>
     </w:p>
   </w:comment>
@@ -1576,7 +2030,7 @@
 <w15:commentsEx xmlns:wpc="http://schemas.microsoft.com/office/word/2010/wordprocessingCanvas" xmlns:cx="http://schemas.microsoft.com/office/drawing/2014/chartex" xmlns:cx1="http://schemas.microsoft.com/office/drawing/2015/9/8/chartex" xmlns:cx2="http://schemas.microsoft.com/office/drawing/2015/10/21/chartex" xmlns:cx3="http://schemas.microsoft.com/office/drawing/2016/5/9/chartex" xmlns:cx4="http://schemas.microsoft.com/office/drawing/2016/5/10/chartex" xmlns:cx5="http://schemas.microsoft.com/office/drawing/2016/5/11/chartex" xmlns:cx6="http://schemas.microsoft.com/office/drawing/2016/5/12/chartex" xmlns:cx7="http://schemas.microsoft.com/office/drawing/2016/5/13/chartex" xmlns:cx8="http://schemas.microsoft.com/office/drawing/2016/5/14/chartex" xmlns:mc="http://schemas.openxmlformats.org/markup-compatibility/2006" xmlns:aink="http://schemas.microsoft.com/office/drawing/2016/ink" xmlns:am3d="http://schemas.microsoft.com/office/drawing/2017/model3d" xmlns:o="urn:schemas-microsoft-com:office:office" xmlns:oel="http://schemas.microsoft.com/office/2019/extlst" xmlns:r="http://schemas.openxmlformats.org/officeDocument/2006/relationships" xmlns:m="http://schemas.openxmlformats.org/officeDocument/2006/math" xmlns:v="urn:schemas-microsoft-com:vml" xmlns:wp14="http://schemas.microsoft.com/office/word/2010/wordprocessingDrawing" xmlns:wp="http://schemas.openxmlformats.org/drawingml/2006/wordprocessingDrawing" xmlns:w10="urn:schemas-microsoft-com:office:word" xmlns:w="http://schemas.openxmlformats.org/wordprocessingml/2006/main" xmlns:w14="http://schemas.microsoft.com/office/word/2010/wordml" xmlns:w15="http://schemas.microsoft.com/office/word/2012/wordml" xmlns:w16cex="http://schemas.microsoft.com/office/word/2018/wordml/cex" xmlns:w16cid="http://schemas.microsoft.com/office/word/2016/wordml/cid" xmlns:w16="http://schemas.microsoft.com/office/word/2018/wordml" xmlns:w16sdtdh="http://schemas.microsoft.com/office/word/2020/wordml/sdtdatahash" xmlns:w16se="http://schemas.microsoft.com/office/word/2015/wordml/symex" xmlns:wpg="http://schemas.microsoft.com/office/word/2010/wordprocessingGroup" xmlns:wpi="http://schemas.microsoft.com/office/word/2010/wordprocessingInk" xmlns:wne="http://schemas.microsoft.com/office/word/2006/wordml" xmlns:wps="http://schemas.microsoft.com/office/word/2010/wordprocessingShape" mc:Ignorable="w14 w15 w16se w16cid w16 w16cex w16sdtdh wp14">
   <w15:commentEx w15:paraId="506C891A" w15:done="0"/>
   <w15:commentEx w15:paraId="54F78DC8" w15:done="0"/>
-  <w15:commentEx w15:paraId="3B97328D" w15:done="0"/>
+  <w15:commentEx w15:paraId="32F654D7" w15:done="0"/>
 </w15:commentsEx>
 </file>
 
@@ -1584,7 +2038,7 @@
 <w16cex:commentsExtensible xmlns:wpc="http://schemas.microsoft.com/office/word/2010/wordprocessingCanvas" xmlns:cx="http://schemas.microsoft.com/office/drawing/2014/chartex" xmlns:cx1="http://schemas.microsoft.com/office/drawing/2015/9/8/chartex" xmlns:cx2="http://schemas.microsoft.com/office/drawing/2015/10/21/chartex" xmlns:cx3="http://schemas.microsoft.com/office/drawing/2016/5/9/chartex" xmlns:cx4="http://schemas.microsoft.com/office/drawing/2016/5/10/chartex" xmlns:cx5="http://schemas.microsoft.com/office/drawing/2016/5/11/chartex" xmlns:cx6="http://schemas.microsoft.com/office/drawing/2016/5/12/chartex" xmlns:cx7="http://schemas.microsoft.com/office/drawing/2016/5/13/chartex" xmlns:cx8="http://schemas.microsoft.com/office/drawing/2016/5/14/chartex" xmlns:cr="http://schemas.microsoft.com/office/comments/2020/reactions" xmlns:mc="http://schemas.openxmlformats.org/markup-compatibility/2006" xmlns:aink="http://schemas.microsoft.com/office/drawing/2016/ink" xmlns:am3d="http://schemas.microsoft.com/office/drawing/2017/model3d" xmlns:o="urn:schemas-microsoft-com:office:office" xmlns:oel="http://schemas.microsoft.com/office/2019/extlst" xmlns:r="http://schemas.openxmlformats.org/officeDocument/2006/relationships" xmlns:m="http://schemas.openxmlformats.org/officeDocument/2006/math" xmlns:v="urn:schemas-microsoft-com:vml" xmlns:wp14="http://schemas.microsoft.com/office/word/2010/wordprocessingDrawing" xmlns:wp="http://schemas.openxmlformats.org/drawingml/2006/wordprocessingDrawing" xmlns:w10="urn:schemas-microsoft-com:office:word" xmlns:w="http://schemas.openxmlformats.org/wordprocessingml/2006/main" xmlns:w14="http://schemas.microsoft.com/office/word/2010/wordml" xmlns:w15="http://schemas.microsoft.com/office/word/2012/wordml" xmlns:w16cex="http://schemas.microsoft.com/office/word/2018/wordml/cex" xmlns:w16cid="http://schemas.microsoft.com/office/word/2016/wordml/cid" xmlns:w16="http://schemas.microsoft.com/office/word/2018/wordml" xmlns:w16sdtdh="http://schemas.microsoft.com/office/word/2020/wordml/sdtdatahash" xmlns:w16se="http://schemas.microsoft.com/office/word/2015/wordml/symex" xmlns:wpg="http://schemas.microsoft.com/office/word/2010/wordprocessingGroup" xmlns:wpi="http://schemas.microsoft.com/office/word/2010/wordprocessingInk" xmlns:wne="http://schemas.microsoft.com/office/word/2006/wordml" xmlns:wps="http://schemas.microsoft.com/office/word/2010/wordprocessingShape" mc:Ignorable="w14 w15 w16se w16cid w16 w16cex w16sdtdh cr wp14">
   <w16cex:commentExtensible w16cex:durableId="3C2DF335" w16cex:dateUtc="2023-11-18T16:44:00Z"/>
   <w16cex:commentExtensible w16cex:durableId="5846D692" w16cex:dateUtc="2023-11-18T16:46:00Z"/>
-  <w16cex:commentExtensible w16cex:durableId="58ECE12F" w16cex:dateUtc="2023-11-20T01:37:00Z"/>
+  <w16cex:commentExtensible w16cex:durableId="642DB6D9" w16cex:dateUtc="2023-11-23T04:56:00Z"/>
 </w16cex:commentsExtensible>
 </file>
 
@@ -1592,13 +2046,104 @@
 <w16cid:commentsIds xmlns:wpc="http://schemas.microsoft.com/office/word/2010/wordprocessingCanvas" xmlns:cx="http://schemas.microsoft.com/office/drawing/2014/chartex" xmlns:cx1="http://schemas.microsoft.com/office/drawing/2015/9/8/chartex" xmlns:cx2="http://schemas.microsoft.com/office/drawing/2015/10/21/chartex" xmlns:cx3="http://schemas.microsoft.com/office/drawing/2016/5/9/chartex" xmlns:cx4="http://schemas.microsoft.com/office/drawing/2016/5/10/chartex" xmlns:cx5="http://schemas.microsoft.com/office/drawing/2016/5/11/chartex" xmlns:cx6="http://schemas.microsoft.com/office/drawing/2016/5/12/chartex" xmlns:cx7="http://schemas.microsoft.com/office/drawing/2016/5/13/chartex" xmlns:cx8="http://schemas.microsoft.com/office/drawing/2016/5/14/chartex" xmlns:mc="http://schemas.openxmlformats.org/markup-compatibility/2006" xmlns:aink="http://schemas.microsoft.com/office/drawing/2016/ink" xmlns:am3d="http://schemas.microsoft.com/office/drawing/2017/model3d" xmlns:o="urn:schemas-microsoft-com:office:office" xmlns:oel="http://schemas.microsoft.com/office/2019/extlst" xmlns:r="http://schemas.openxmlformats.org/officeDocument/2006/relationships" xmlns:m="http://schemas.openxmlformats.org/officeDocument/2006/math" xmlns:v="urn:schemas-microsoft-com:vml" xmlns:wp14="http://schemas.microsoft.com/office/word/2010/wordprocessingDrawing" xmlns:wp="http://schemas.openxmlformats.org/drawingml/2006/wordprocessingDrawing" xmlns:w10="urn:schemas-microsoft-com:office:word" xmlns:w="http://schemas.openxmlformats.org/wordprocessingml/2006/main" xmlns:w14="http://schemas.microsoft.com/office/word/2010/wordml" xmlns:w15="http://schemas.microsoft.com/office/word/2012/wordml" xmlns:w16cex="http://schemas.microsoft.com/office/word/2018/wordml/cex" xmlns:w16cid="http://schemas.microsoft.com/office/word/2016/wordml/cid" xmlns:w16="http://schemas.microsoft.com/office/word/2018/wordml" xmlns:w16sdtdh="http://schemas.microsoft.com/office/word/2020/wordml/sdtdatahash" xmlns:w16se="http://schemas.microsoft.com/office/word/2015/wordml/symex" xmlns:wpg="http://schemas.microsoft.com/office/word/2010/wordprocessingGroup" xmlns:wpi="http://schemas.microsoft.com/office/word/2010/wordprocessingInk" xmlns:wne="http://schemas.microsoft.com/office/word/2006/wordml" xmlns:wps="http://schemas.microsoft.com/office/word/2010/wordprocessingShape" mc:Ignorable="w14 w15 w16se w16cid w16 w16cex w16sdtdh wp14">
   <w16cid:commentId w16cid:paraId="506C891A" w16cid:durableId="3C2DF335"/>
   <w16cid:commentId w16cid:paraId="54F78DC8" w16cid:durableId="5846D692"/>
-  <w16cid:commentId w16cid:paraId="3B97328D" w16cid:durableId="58ECE12F"/>
+  <w16cid:commentId w16cid:paraId="32F654D7" w16cid:durableId="642DB6D9"/>
 </w16cid:commentsIds>
 </file>
 
 <file path=word/numbering.xml><?xml version="1.0" encoding="utf-8"?>
 <w:numbering xmlns:wpc="http://schemas.microsoft.com/office/word/2010/wordprocessingCanvas" xmlns:cx="http://schemas.microsoft.com/office/drawing/2014/chartex" xmlns:cx1="http://schemas.microsoft.com/office/drawing/2015/9/8/chartex" xmlns:cx2="http://schemas.microsoft.com/office/drawing/2015/10/21/chartex" xmlns:cx3="http://schemas.microsoft.com/office/drawing/2016/5/9/chartex" xmlns:cx4="http://schemas.microsoft.com/office/drawing/2016/5/10/chartex" xmlns:cx5="http://schemas.microsoft.com/office/drawing/2016/5/11/chartex" xmlns:cx6="http://schemas.microsoft.com/office/drawing/2016/5/12/chartex" xmlns:cx7="http://schemas.microsoft.com/office/drawing/2016/5/13/chartex" xmlns:cx8="http://schemas.microsoft.com/office/drawing/2016/5/14/chartex" xmlns:mc="http://schemas.openxmlformats.org/markup-compatibility/2006" xmlns:aink="http://schemas.microsoft.com/office/drawing/2016/ink" xmlns:am3d="http://schemas.microsoft.com/office/drawing/2017/model3d" xmlns:o="urn:schemas-microsoft-com:office:office" xmlns:oel="http://schemas.microsoft.com/office/2019/extlst" xmlns:r="http://schemas.openxmlformats.org/officeDocument/2006/relationships" xmlns:m="http://schemas.openxmlformats.org/officeDocument/2006/math" xmlns:v="urn:schemas-microsoft-com:vml" xmlns:wp14="http://schemas.microsoft.com/office/word/2010/wordprocessingDrawing" xmlns:wp="http://schemas.openxmlformats.org/drawingml/2006/wordprocessingDrawing" xmlns:w10="urn:schemas-microsoft-com:office:word" xmlns:w="http://schemas.openxmlformats.org/wordprocessingml/2006/main" xmlns:w14="http://schemas.microsoft.com/office/word/2010/wordml" xmlns:w15="http://schemas.microsoft.com/office/word/2012/wordml" xmlns:w16cex="http://schemas.microsoft.com/office/word/2018/wordml/cex" xmlns:w16cid="http://schemas.microsoft.com/office/word/2016/wordml/cid" xmlns:w16="http://schemas.microsoft.com/office/word/2018/wordml" xmlns:w16sdtdh="http://schemas.microsoft.com/office/word/2020/wordml/sdtdatahash" xmlns:w16se="http://schemas.microsoft.com/office/word/2015/wordml/symex" xmlns:wpg="http://schemas.microsoft.com/office/word/2010/wordprocessingGroup" xmlns:wpi="http://schemas.microsoft.com/office/word/2010/wordprocessingInk" xmlns:wne="http://schemas.microsoft.com/office/word/2006/wordml" xmlns:wps="http://schemas.microsoft.com/office/word/2010/wordprocessingShape" mc:Ignorable="w14 w15 w16se w16cid w16 w16cex w16sdtdh wp14">
   <w:abstractNum w:abstractNumId="0" w15:restartNumberingAfterBreak="0">
+    <w:nsid w:val="077E0C50"/>
+    <w:multiLevelType w:val="hybridMultilevel"/>
+    <w:tmpl w:val="4894C47A"/>
+    <w:lvl w:ilvl="0" w:tplc="EE34E6AE">
+      <w:start w:val="1"/>
+      <w:numFmt w:val="decimal"/>
+      <w:lvlText w:val="%1."/>
+      <w:lvlJc w:val="left"/>
+      <w:pPr>
+        <w:ind w:left="1080" w:hanging="360"/>
+      </w:pPr>
+      <w:rPr>
+        <w:rFonts w:hint="default"/>
+        <w:b/>
+        <w:bCs/>
+      </w:rPr>
+    </w:lvl>
+    <w:lvl w:ilvl="1" w:tplc="08090019" w:tentative="1">
+      <w:start w:val="1"/>
+      <w:numFmt w:val="lowerLetter"/>
+      <w:lvlText w:val="%2."/>
+      <w:lvlJc w:val="left"/>
+      <w:pPr>
+        <w:ind w:left="1800" w:hanging="360"/>
+      </w:pPr>
+    </w:lvl>
+    <w:lvl w:ilvl="2" w:tplc="0809001B" w:tentative="1">
+      <w:start w:val="1"/>
+      <w:numFmt w:val="lowerRoman"/>
+      <w:lvlText w:val="%3."/>
+      <w:lvlJc w:val="right"/>
+      <w:pPr>
+        <w:ind w:left="2520" w:hanging="180"/>
+      </w:pPr>
+    </w:lvl>
+    <w:lvl w:ilvl="3" w:tplc="0809000F" w:tentative="1">
+      <w:start w:val="1"/>
+      <w:numFmt w:val="decimal"/>
+      <w:lvlText w:val="%4."/>
+      <w:lvlJc w:val="left"/>
+      <w:pPr>
+        <w:ind w:left="3240" w:hanging="360"/>
+      </w:pPr>
+    </w:lvl>
+    <w:lvl w:ilvl="4" w:tplc="08090019" w:tentative="1">
+      <w:start w:val="1"/>
+      <w:numFmt w:val="lowerLetter"/>
+      <w:lvlText w:val="%5."/>
+      <w:lvlJc w:val="left"/>
+      <w:pPr>
+        <w:ind w:left="3960" w:hanging="360"/>
+      </w:pPr>
+    </w:lvl>
+    <w:lvl w:ilvl="5" w:tplc="0809001B" w:tentative="1">
+      <w:start w:val="1"/>
+      <w:numFmt w:val="lowerRoman"/>
+      <w:lvlText w:val="%6."/>
+      <w:lvlJc w:val="right"/>
+      <w:pPr>
+        <w:ind w:left="4680" w:hanging="180"/>
+      </w:pPr>
+    </w:lvl>
+    <w:lvl w:ilvl="6" w:tplc="0809000F" w:tentative="1">
+      <w:start w:val="1"/>
+      <w:numFmt w:val="decimal"/>
+      <w:lvlText w:val="%7."/>
+      <w:lvlJc w:val="left"/>
+      <w:pPr>
+        <w:ind w:left="5400" w:hanging="360"/>
+      </w:pPr>
+    </w:lvl>
+    <w:lvl w:ilvl="7" w:tplc="08090019" w:tentative="1">
+      <w:start w:val="1"/>
+      <w:numFmt w:val="lowerLetter"/>
+      <w:lvlText w:val="%8."/>
+      <w:lvlJc w:val="left"/>
+      <w:pPr>
+        <w:ind w:left="6120" w:hanging="360"/>
+      </w:pPr>
+    </w:lvl>
+    <w:lvl w:ilvl="8" w:tplc="0809001B" w:tentative="1">
+      <w:start w:val="1"/>
+      <w:numFmt w:val="lowerRoman"/>
+      <w:lvlText w:val="%9."/>
+      <w:lvlJc w:val="right"/>
+      <w:pPr>
+        <w:ind w:left="6840" w:hanging="180"/>
+      </w:pPr>
+    </w:lvl>
+  </w:abstractNum>
+  <w:abstractNum w:abstractNumId="1" w15:restartNumberingAfterBreak="0">
     <w:nsid w:val="40B92BB4"/>
     <w:multiLevelType w:val="hybridMultilevel"/>
     <w:tmpl w:val="FE70A72A"/>
@@ -1710,7 +2255,7 @@
       </w:rPr>
     </w:lvl>
   </w:abstractNum>
-  <w:abstractNum w:abstractNumId="1" w15:restartNumberingAfterBreak="0">
+  <w:abstractNum w:abstractNumId="2" w15:restartNumberingAfterBreak="0">
     <w:nsid w:val="635329DE"/>
     <w:multiLevelType w:val="hybridMultilevel"/>
     <w:tmpl w:val="EE141E4C"/>
@@ -1823,10 +2368,13 @@
     </w:lvl>
   </w:abstractNum>
   <w:num w:numId="1" w16cid:durableId="1164662353">
-    <w:abstractNumId w:val="0"/>
+    <w:abstractNumId w:val="1"/>
   </w:num>
   <w:num w:numId="2" w16cid:durableId="409814627">
-    <w:abstractNumId w:val="1"/>
+    <w:abstractNumId w:val="2"/>
+  </w:num>
+  <w:num w:numId="3" w16cid:durableId="1792628708">
+    <w:abstractNumId w:val="0"/>
   </w:num>
 </w:numbering>
 </file>

</xml_diff>

<commit_message>
still working on requirements-technical report
</commit_message>
<xml_diff>
--- a/techical report.docx
+++ b/techical report.docx
@@ -1524,8 +1524,8 @@
           <w:rFonts w:cstheme="minorHAnsi"/>
           <w:b/>
           <w:bCs/>
-          <w:sz w:val="28"/>
-          <w:szCs w:val="28"/>
+          <w:sz w:val="32"/>
+          <w:szCs w:val="32"/>
         </w:rPr>
       </w:pPr>
       <w:r>
@@ -1533,8 +1533,8 @@
           <w:rFonts w:cstheme="minorHAnsi"/>
           <w:b/>
           <w:bCs/>
-          <w:sz w:val="28"/>
-          <w:szCs w:val="28"/>
+          <w:sz w:val="32"/>
+          <w:szCs w:val="32"/>
         </w:rPr>
         <w:lastRenderedPageBreak/>
         <w:t xml:space="preserve">Objectives and </w:t>
@@ -1545,8 +1545,8 @@
           <w:rFonts w:cstheme="minorHAnsi"/>
           <w:b/>
           <w:bCs/>
-          <w:sz w:val="28"/>
-          <w:szCs w:val="28"/>
+          <w:sz w:val="32"/>
+          <w:szCs w:val="32"/>
         </w:rPr>
         <w:t>Scope</w:t>
       </w:r>
@@ -1554,6 +1554,8 @@
       <w:r>
         <w:rPr>
           <w:rStyle w:val="CommentReference"/>
+          <w:sz w:val="18"/>
+          <w:szCs w:val="18"/>
         </w:rPr>
         <w:commentReference w:id="2"/>
       </w:r>
@@ -1905,6 +1907,7 @@
           <w:szCs w:val="28"/>
         </w:rPr>
       </w:pPr>
+      <w:commentRangeStart w:id="3"/>
       <w:r>
         <w:rPr>
           <w:rFonts w:cstheme="minorHAnsi"/>
@@ -1953,15 +1956,13 @@
         </w:rPr>
         <w:t xml:space="preserve">. </w:t>
       </w:r>
-    </w:p>
-    <w:p>
-      <w:pPr>
-        <w:rPr>
-          <w:rFonts w:cstheme="minorHAnsi"/>
-          <w:sz w:val="28"/>
-          <w:szCs w:val="28"/>
-        </w:rPr>
-      </w:pPr>
+      <w:commentRangeEnd w:id="3"/>
+      <w:r>
+        <w:rPr>
+          <w:rStyle w:val="CommentReference"/>
+        </w:rPr>
+        <w:commentReference w:id="3"/>
+      </w:r>
     </w:p>
     <w:p>
       <w:pPr>
@@ -1985,31 +1986,63 @@
           <w:sz w:val="28"/>
           <w:szCs w:val="28"/>
         </w:rPr>
-        <w:t xml:space="preserve">TCA 2 of my module, the project deadline is </w:t>
-      </w:r>
-      <w:commentRangeStart w:id="3"/>
-      <w:r>
-        <w:rPr>
-          <w:rFonts w:cstheme="minorHAnsi"/>
-          <w:sz w:val="28"/>
-          <w:szCs w:val="28"/>
-        </w:rPr>
-        <w:t>-------</w:t>
-      </w:r>
-      <w:commentRangeEnd w:id="3"/>
-      <w:r>
-        <w:rPr>
-          <w:rStyle w:val="CommentReference"/>
-        </w:rPr>
-        <w:commentReference w:id="3"/>
-      </w:r>
-      <w:r>
-        <w:rPr>
-          <w:rFonts w:cstheme="minorHAnsi"/>
-          <w:sz w:val="28"/>
-          <w:szCs w:val="28"/>
-        </w:rPr>
-        <w:t xml:space="preserve"> . </w:t>
+        <w:t xml:space="preserve">TCA 2 of my module, </w:t>
+      </w:r>
+      <w:r>
+        <w:rPr>
+          <w:rFonts w:cstheme="minorHAnsi"/>
+          <w:sz w:val="28"/>
+          <w:szCs w:val="28"/>
+        </w:rPr>
+        <w:t xml:space="preserve">so the project is to be </w:t>
+      </w:r>
+      <w:r>
+        <w:rPr>
+          <w:rFonts w:cstheme="minorHAnsi"/>
+          <w:sz w:val="28"/>
+          <w:szCs w:val="28"/>
+        </w:rPr>
+        <w:t xml:space="preserve">produced in one month. </w:t>
+      </w:r>
+      <w:r>
+        <w:rPr>
+          <w:rFonts w:cstheme="minorHAnsi"/>
+          <w:sz w:val="28"/>
+          <w:szCs w:val="28"/>
+        </w:rPr>
+        <w:t xml:space="preserve">The main </w:t>
+      </w:r>
+      <w:r>
+        <w:rPr>
+          <w:rFonts w:cstheme="minorHAnsi"/>
+          <w:sz w:val="28"/>
+          <w:szCs w:val="28"/>
+        </w:rPr>
+        <w:t xml:space="preserve">objective is </w:t>
+      </w:r>
+      <w:r>
+        <w:rPr>
+          <w:rFonts w:cstheme="minorHAnsi"/>
+          <w:sz w:val="28"/>
+          <w:szCs w:val="28"/>
+        </w:rPr>
+        <w:t xml:space="preserve">to </w:t>
+      </w:r>
+      <w:r>
+        <w:rPr>
+          <w:rFonts w:cstheme="minorHAnsi"/>
+          <w:sz w:val="28"/>
+          <w:szCs w:val="28"/>
+        </w:rPr>
+        <w:t xml:space="preserve">produce a software </w:t>
+      </w:r>
+      <w:r>
+        <w:rPr>
+          <w:rFonts w:cstheme="minorHAnsi"/>
+          <w:sz w:val="28"/>
+          <w:szCs w:val="28"/>
+        </w:rPr>
+        <w:t xml:space="preserve">with the basic functionality implemented. </w:t>
       </w:r>
     </w:p>
     <w:p>
@@ -2036,8 +2069,8 @@
           <w:rFonts w:cstheme="minorHAnsi"/>
           <w:b/>
           <w:bCs/>
-          <w:sz w:val="28"/>
-          <w:szCs w:val="28"/>
+          <w:sz w:val="32"/>
+          <w:szCs w:val="32"/>
         </w:rPr>
       </w:pPr>
       <w:r>
@@ -2045,8 +2078,8 @@
           <w:rFonts w:cstheme="minorHAnsi"/>
           <w:b/>
           <w:bCs/>
-          <w:sz w:val="28"/>
-          <w:szCs w:val="28"/>
+          <w:sz w:val="32"/>
+          <w:szCs w:val="32"/>
         </w:rPr>
         <w:t>Target users and Stakeholders</w:t>
       </w:r>
@@ -2065,52 +2098,155 @@
           <w:sz w:val="28"/>
           <w:szCs w:val="28"/>
         </w:rPr>
-        <w:t xml:space="preserve">The primary users of this application are property owners or property management firms. </w:t>
-      </w:r>
-    </w:p>
-    <w:p>
-      <w:pPr>
-        <w:rPr>
-          <w:rFonts w:cstheme="minorHAnsi"/>
-          <w:sz w:val="28"/>
-          <w:szCs w:val="28"/>
-        </w:rPr>
-      </w:pPr>
-    </w:p>
-    <w:p>
-      <w:pPr>
-        <w:rPr>
-          <w:rFonts w:cstheme="minorHAnsi"/>
-          <w:sz w:val="28"/>
-          <w:szCs w:val="28"/>
-        </w:rPr>
-      </w:pPr>
-    </w:p>
-    <w:p>
-      <w:pPr>
-        <w:rPr>
-          <w:rFonts w:cstheme="minorHAnsi"/>
-          <w:sz w:val="28"/>
-          <w:szCs w:val="28"/>
-        </w:rPr>
-      </w:pPr>
-    </w:p>
-    <w:p>
-      <w:pPr>
-        <w:rPr>
-          <w:rFonts w:cstheme="minorHAnsi"/>
-          <w:sz w:val="28"/>
-          <w:szCs w:val="28"/>
-        </w:rPr>
-      </w:pPr>
-      <w:r>
-        <w:rPr>
-          <w:rFonts w:cstheme="minorHAnsi"/>
-          <w:sz w:val="28"/>
-          <w:szCs w:val="28"/>
-        </w:rPr>
-        <w:br w:type="page"/>
-      </w:r>
+        <w:t>The primary users of this application are property owners or property management firms</w:t>
+      </w:r>
+      <w:r>
+        <w:rPr>
+          <w:rFonts w:cstheme="minorHAnsi"/>
+          <w:sz w:val="28"/>
+          <w:szCs w:val="28"/>
+        </w:rPr>
+        <w:t xml:space="preserve"> who are looking for a more reliable</w:t>
+      </w:r>
+      <w:r>
+        <w:rPr>
+          <w:rFonts w:cstheme="minorHAnsi"/>
+          <w:sz w:val="28"/>
+          <w:szCs w:val="28"/>
+        </w:rPr>
+        <w:t xml:space="preserve">, </w:t>
+      </w:r>
+      <w:r>
+        <w:rPr>
+          <w:rFonts w:cstheme="minorHAnsi"/>
+          <w:sz w:val="28"/>
+          <w:szCs w:val="28"/>
+        </w:rPr>
+        <w:t>lightweight,</w:t>
+      </w:r>
+      <w:r>
+        <w:rPr>
+          <w:rFonts w:cstheme="minorHAnsi"/>
+          <w:sz w:val="28"/>
+          <w:szCs w:val="28"/>
+        </w:rPr>
+        <w:t xml:space="preserve"> </w:t>
+      </w:r>
+      <w:r>
+        <w:rPr>
+          <w:rFonts w:cstheme="minorHAnsi"/>
+          <w:sz w:val="28"/>
+          <w:szCs w:val="28"/>
+        </w:rPr>
+        <w:t>and cheaper alternative</w:t>
+      </w:r>
+      <w:r>
+        <w:rPr>
+          <w:rFonts w:cstheme="minorHAnsi"/>
+          <w:sz w:val="28"/>
+          <w:szCs w:val="28"/>
+        </w:rPr>
+        <w:t xml:space="preserve"> to the current option</w:t>
+      </w:r>
+      <w:r>
+        <w:rPr>
+          <w:rFonts w:cstheme="minorHAnsi"/>
+          <w:sz w:val="28"/>
+          <w:szCs w:val="28"/>
+        </w:rPr>
+        <w:t xml:space="preserve">. </w:t>
+      </w:r>
+      <w:r>
+        <w:rPr>
+          <w:rFonts w:cstheme="minorHAnsi"/>
+          <w:sz w:val="28"/>
+          <w:szCs w:val="28"/>
+        </w:rPr>
+        <w:t xml:space="preserve"> </w:t>
+      </w:r>
+      <w:r>
+        <w:rPr>
+          <w:rFonts w:cstheme="minorHAnsi"/>
+          <w:sz w:val="28"/>
+          <w:szCs w:val="28"/>
+        </w:rPr>
+        <w:t xml:space="preserve">The </w:t>
+      </w:r>
+      <w:r>
+        <w:rPr>
+          <w:rFonts w:cstheme="minorHAnsi"/>
+          <w:sz w:val="28"/>
+          <w:szCs w:val="28"/>
+        </w:rPr>
+        <w:t>stakeholder</w:t>
+      </w:r>
+      <w:r>
+        <w:rPr>
+          <w:rFonts w:cstheme="minorHAnsi"/>
+          <w:sz w:val="28"/>
+          <w:szCs w:val="28"/>
+        </w:rPr>
+        <w:t xml:space="preserve">s involved are </w:t>
+      </w:r>
+      <w:r>
+        <w:rPr>
+          <w:rFonts w:cstheme="minorHAnsi"/>
+          <w:sz w:val="28"/>
+          <w:szCs w:val="28"/>
+        </w:rPr>
+        <w:t xml:space="preserve">some rental management firms who wants </w:t>
+      </w:r>
+      <w:r>
+        <w:rPr>
+          <w:rFonts w:cstheme="minorHAnsi"/>
+          <w:sz w:val="28"/>
+          <w:szCs w:val="28"/>
+        </w:rPr>
+        <w:t xml:space="preserve">to fully digitalise the </w:t>
+      </w:r>
+      <w:r>
+        <w:rPr>
+          <w:rFonts w:cstheme="minorHAnsi"/>
+          <w:sz w:val="28"/>
+          <w:szCs w:val="28"/>
+        </w:rPr>
+        <w:t xml:space="preserve">process. The application will then be launched for others to use for a fee. </w:t>
+      </w:r>
+    </w:p>
+    <w:p>
+      <w:pPr>
+        <w:rPr>
+          <w:rFonts w:cstheme="minorHAnsi"/>
+          <w:sz w:val="28"/>
+          <w:szCs w:val="28"/>
+        </w:rPr>
+      </w:pPr>
+    </w:p>
+    <w:p>
+      <w:pPr>
+        <w:rPr>
+          <w:rFonts w:cstheme="minorHAnsi"/>
+          <w:sz w:val="28"/>
+          <w:szCs w:val="28"/>
+        </w:rPr>
+      </w:pPr>
+      <w:r>
+        <w:rPr>
+          <w:rFonts w:cstheme="minorHAnsi"/>
+          <w:sz w:val="28"/>
+          <w:szCs w:val="28"/>
+        </w:rPr>
+        <w:t xml:space="preserve"> </w:t>
+      </w:r>
+    </w:p>
+    <w:p>
+      <w:pPr>
+        <w:rPr>
+          <w:rFonts w:cstheme="minorHAnsi"/>
+          <w:sz w:val="28"/>
+          <w:szCs w:val="28"/>
+        </w:rPr>
+      </w:pPr>
     </w:p>
     <w:p>
       <w:pPr>
@@ -2118,8 +2254,8 @@
           <w:rFonts w:cstheme="minorHAnsi"/>
           <w:b/>
           <w:bCs/>
-          <w:sz w:val="28"/>
-          <w:szCs w:val="28"/>
+          <w:sz w:val="32"/>
+          <w:szCs w:val="32"/>
         </w:rPr>
       </w:pPr>
       <w:r>
@@ -2127,8 +2263,8 @@
           <w:rFonts w:cstheme="minorHAnsi"/>
           <w:b/>
           <w:bCs/>
-          <w:sz w:val="28"/>
-          <w:szCs w:val="28"/>
+          <w:sz w:val="32"/>
+          <w:szCs w:val="32"/>
         </w:rPr>
         <w:lastRenderedPageBreak/>
         <w:t xml:space="preserve">Overview of the proposed solution. </w:t>
@@ -2157,42 +2293,1554 @@
           <w:sz w:val="28"/>
           <w:szCs w:val="28"/>
         </w:rPr>
-        <w:t xml:space="preserve">The </w:t>
-      </w:r>
-      <w:r>
-        <w:rPr>
-          <w:rFonts w:cstheme="minorHAnsi"/>
-          <w:sz w:val="28"/>
-          <w:szCs w:val="28"/>
-        </w:rPr>
-        <w:t xml:space="preserve">aim is to develop a desktop application using </w:t>
-      </w:r>
-      <w:r>
-        <w:rPr>
-          <w:rFonts w:cstheme="minorHAnsi"/>
-          <w:sz w:val="28"/>
-          <w:szCs w:val="28"/>
-        </w:rPr>
-        <w:t xml:space="preserve">Java. Frontend will be made using Java Spring. </w:t>
-      </w:r>
-    </w:p>
-    <w:p>
-      <w:pPr>
-        <w:rPr>
-          <w:rFonts w:cstheme="minorHAnsi"/>
-          <w:sz w:val="28"/>
-          <w:szCs w:val="28"/>
-        </w:rPr>
-      </w:pPr>
-    </w:p>
-    <w:p>
-      <w:pPr>
-        <w:rPr>
-          <w:rFonts w:cstheme="minorHAnsi"/>
-          <w:sz w:val="28"/>
-          <w:szCs w:val="28"/>
-        </w:rPr>
-      </w:pPr>
+        <w:t xml:space="preserve">The aim is to develop a desktop application using Java. Frontend will be made using Java Swing. The application will be able to add, remove, and update users, properties, staff, and tenants. Additionally, the application will provide tenants with a portal to make payments, submit maintenance requests and track them, see their contract, and payment history.  The user will be able to issue contracts, add or remove or update details regarding tenants, staff, and property under their management. </w:t>
+      </w:r>
+    </w:p>
+    <w:p>
+      <w:pPr>
+        <w:rPr>
+          <w:rFonts w:cstheme="minorHAnsi"/>
+          <w:sz w:val="28"/>
+          <w:szCs w:val="28"/>
+        </w:rPr>
+      </w:pPr>
+    </w:p>
+    <w:p>
+      <w:pPr>
+        <w:rPr>
+          <w:rFonts w:cstheme="minorHAnsi"/>
+          <w:sz w:val="28"/>
+          <w:szCs w:val="28"/>
+        </w:rPr>
+      </w:pPr>
+    </w:p>
+    <w:p>
+      <w:pPr>
+        <w:rPr>
+          <w:rFonts w:cstheme="minorHAnsi"/>
+          <w:sz w:val="28"/>
+          <w:szCs w:val="28"/>
+        </w:rPr>
+      </w:pPr>
+    </w:p>
+    <w:p>
+      <w:pPr>
+        <w:rPr>
+          <w:rFonts w:cstheme="minorHAnsi"/>
+          <w:sz w:val="28"/>
+          <w:szCs w:val="28"/>
+        </w:rPr>
+      </w:pPr>
+      <w:r>
+        <w:rPr>
+          <w:rFonts w:cstheme="minorHAnsi"/>
+          <w:sz w:val="28"/>
+          <w:szCs w:val="28"/>
+        </w:rPr>
+        <w:br w:type="page"/>
+      </w:r>
+    </w:p>
+    <w:p>
+      <w:pPr>
+        <w:rPr>
+          <w:rFonts w:cstheme="minorHAnsi"/>
+          <w:b/>
+          <w:bCs/>
+          <w:sz w:val="32"/>
+          <w:szCs w:val="32"/>
+        </w:rPr>
+      </w:pPr>
+      <w:r>
+        <w:rPr>
+          <w:rFonts w:cstheme="minorHAnsi"/>
+          <w:b/>
+          <w:bCs/>
+          <w:sz w:val="32"/>
+          <w:szCs w:val="32"/>
+        </w:rPr>
+        <w:lastRenderedPageBreak/>
+        <w:t>Detailed functional requirements of the system.</w:t>
+      </w:r>
+    </w:p>
+    <w:p>
+      <w:pPr>
+        <w:rPr>
+          <w:rFonts w:cstheme="minorHAnsi"/>
+          <w:sz w:val="28"/>
+          <w:szCs w:val="28"/>
+        </w:rPr>
+      </w:pPr>
+      <w:r>
+        <w:rPr>
+          <w:rFonts w:cstheme="minorHAnsi"/>
+          <w:sz w:val="32"/>
+          <w:szCs w:val="32"/>
+        </w:rPr>
+        <w:tab/>
+      </w:r>
+      <w:r>
+        <w:rPr>
+          <w:rFonts w:cstheme="minorHAnsi"/>
+          <w:sz w:val="28"/>
+          <w:szCs w:val="28"/>
+        </w:rPr>
+        <w:t>Tenants:</w:t>
+      </w:r>
+    </w:p>
+    <w:p>
+      <w:pPr>
+        <w:rPr>
+          <w:rFonts w:cstheme="minorHAnsi"/>
+          <w:sz w:val="28"/>
+          <w:szCs w:val="28"/>
+        </w:rPr>
+      </w:pPr>
+      <w:r>
+        <w:rPr>
+          <w:rFonts w:cstheme="minorHAnsi"/>
+          <w:sz w:val="28"/>
+          <w:szCs w:val="28"/>
+        </w:rPr>
+        <w:tab/>
+      </w:r>
+      <w:r>
+        <w:rPr>
+          <w:rFonts w:cstheme="minorHAnsi"/>
+          <w:sz w:val="28"/>
+          <w:szCs w:val="28"/>
+        </w:rPr>
+        <w:tab/>
+        <w:t xml:space="preserve">: </w:t>
+      </w:r>
+      <w:r>
+        <w:rPr>
+          <w:rFonts w:cstheme="minorHAnsi"/>
+          <w:sz w:val="28"/>
+          <w:szCs w:val="28"/>
+        </w:rPr>
+        <w:t>Log in using tenant id and password.</w:t>
+      </w:r>
+    </w:p>
+    <w:p>
+      <w:pPr>
+        <w:rPr>
+          <w:rFonts w:cstheme="minorHAnsi"/>
+          <w:sz w:val="28"/>
+          <w:szCs w:val="28"/>
+        </w:rPr>
+      </w:pPr>
+      <w:r>
+        <w:rPr>
+          <w:rFonts w:cstheme="minorHAnsi"/>
+          <w:sz w:val="28"/>
+          <w:szCs w:val="28"/>
+        </w:rPr>
+        <w:tab/>
+      </w:r>
+      <w:r>
+        <w:rPr>
+          <w:rFonts w:cstheme="minorHAnsi"/>
+          <w:sz w:val="28"/>
+          <w:szCs w:val="28"/>
+        </w:rPr>
+        <w:tab/>
+        <w:t xml:space="preserve">: </w:t>
+      </w:r>
+      <w:r>
+        <w:rPr>
+          <w:rFonts w:cstheme="minorHAnsi"/>
+          <w:sz w:val="28"/>
+          <w:szCs w:val="28"/>
+        </w:rPr>
+        <w:t>Make payments securely.</w:t>
+      </w:r>
+    </w:p>
+    <w:p>
+      <w:pPr>
+        <w:rPr>
+          <w:rFonts w:cstheme="minorHAnsi"/>
+          <w:sz w:val="28"/>
+          <w:szCs w:val="28"/>
+        </w:rPr>
+      </w:pPr>
+      <w:r>
+        <w:rPr>
+          <w:rFonts w:cstheme="minorHAnsi"/>
+          <w:sz w:val="28"/>
+          <w:szCs w:val="28"/>
+        </w:rPr>
+        <w:tab/>
+      </w:r>
+      <w:r>
+        <w:rPr>
+          <w:rFonts w:cstheme="minorHAnsi"/>
+          <w:sz w:val="28"/>
+          <w:szCs w:val="28"/>
+        </w:rPr>
+        <w:tab/>
+        <w:t>: Add</w:t>
+      </w:r>
+      <w:r>
+        <w:rPr>
+          <w:rFonts w:cstheme="minorHAnsi"/>
+          <w:sz w:val="28"/>
+          <w:szCs w:val="28"/>
+        </w:rPr>
+        <w:t xml:space="preserve"> a</w:t>
+      </w:r>
+      <w:r>
+        <w:rPr>
+          <w:rFonts w:cstheme="minorHAnsi"/>
+          <w:sz w:val="28"/>
+          <w:szCs w:val="28"/>
+        </w:rPr>
+        <w:t xml:space="preserve"> late fee if </w:t>
+      </w:r>
+      <w:r>
+        <w:rPr>
+          <w:rFonts w:cstheme="minorHAnsi"/>
+          <w:sz w:val="28"/>
+          <w:szCs w:val="28"/>
+        </w:rPr>
+        <w:t>payment is late. (depending on local laws)</w:t>
+      </w:r>
+    </w:p>
+    <w:p>
+      <w:pPr>
+        <w:rPr>
+          <w:rFonts w:cstheme="minorHAnsi"/>
+          <w:sz w:val="28"/>
+          <w:szCs w:val="28"/>
+        </w:rPr>
+      </w:pPr>
+      <w:r>
+        <w:rPr>
+          <w:rFonts w:cstheme="minorHAnsi"/>
+          <w:sz w:val="28"/>
+          <w:szCs w:val="28"/>
+        </w:rPr>
+        <w:tab/>
+      </w:r>
+      <w:r>
+        <w:rPr>
+          <w:rFonts w:cstheme="minorHAnsi"/>
+          <w:sz w:val="28"/>
+          <w:szCs w:val="28"/>
+        </w:rPr>
+        <w:tab/>
+        <w:t xml:space="preserve">: </w:t>
+      </w:r>
+      <w:r>
+        <w:rPr>
+          <w:rFonts w:cstheme="minorHAnsi"/>
+          <w:sz w:val="28"/>
+          <w:szCs w:val="28"/>
+        </w:rPr>
+        <w:t>Get invoice and email confirmation of payment.</w:t>
+      </w:r>
+    </w:p>
+    <w:p>
+      <w:pPr>
+        <w:rPr>
+          <w:rFonts w:cstheme="minorHAnsi"/>
+          <w:sz w:val="28"/>
+          <w:szCs w:val="28"/>
+        </w:rPr>
+      </w:pPr>
+      <w:r>
+        <w:rPr>
+          <w:rFonts w:cstheme="minorHAnsi"/>
+          <w:sz w:val="28"/>
+          <w:szCs w:val="28"/>
+        </w:rPr>
+        <w:tab/>
+      </w:r>
+      <w:r>
+        <w:rPr>
+          <w:rFonts w:cstheme="minorHAnsi"/>
+          <w:sz w:val="28"/>
+          <w:szCs w:val="28"/>
+        </w:rPr>
+        <w:tab/>
+        <w:t xml:space="preserve">: See payment </w:t>
+      </w:r>
+      <w:r>
+        <w:rPr>
+          <w:rFonts w:cstheme="minorHAnsi"/>
+          <w:sz w:val="28"/>
+          <w:szCs w:val="28"/>
+        </w:rPr>
+        <w:t>history.</w:t>
+      </w:r>
+    </w:p>
+    <w:p>
+      <w:pPr>
+        <w:rPr>
+          <w:rFonts w:cstheme="minorHAnsi"/>
+          <w:sz w:val="28"/>
+          <w:szCs w:val="28"/>
+        </w:rPr>
+      </w:pPr>
+      <w:r>
+        <w:rPr>
+          <w:rFonts w:cstheme="minorHAnsi"/>
+          <w:sz w:val="28"/>
+          <w:szCs w:val="28"/>
+        </w:rPr>
+        <w:tab/>
+      </w:r>
+      <w:r>
+        <w:rPr>
+          <w:rFonts w:cstheme="minorHAnsi"/>
+          <w:sz w:val="28"/>
+          <w:szCs w:val="28"/>
+        </w:rPr>
+        <w:tab/>
+        <w:t xml:space="preserve">: </w:t>
+      </w:r>
+      <w:r>
+        <w:rPr>
+          <w:rFonts w:cstheme="minorHAnsi"/>
+          <w:sz w:val="28"/>
+          <w:szCs w:val="28"/>
+        </w:rPr>
+        <w:t xml:space="preserve">Request for maintenance </w:t>
+      </w:r>
+      <w:r>
+        <w:rPr>
+          <w:rFonts w:cstheme="minorHAnsi"/>
+          <w:sz w:val="28"/>
+          <w:szCs w:val="28"/>
+        </w:rPr>
+        <w:t>whenever they need.</w:t>
+      </w:r>
+    </w:p>
+    <w:p>
+      <w:pPr>
+        <w:rPr>
+          <w:rFonts w:cstheme="minorHAnsi"/>
+          <w:sz w:val="28"/>
+          <w:szCs w:val="28"/>
+        </w:rPr>
+      </w:pPr>
+      <w:r>
+        <w:rPr>
+          <w:rFonts w:cstheme="minorHAnsi"/>
+          <w:sz w:val="28"/>
+          <w:szCs w:val="28"/>
+        </w:rPr>
+        <w:tab/>
+      </w:r>
+      <w:r>
+        <w:rPr>
+          <w:rFonts w:cstheme="minorHAnsi"/>
+          <w:sz w:val="28"/>
+          <w:szCs w:val="28"/>
+        </w:rPr>
+        <w:tab/>
+        <w:t xml:space="preserve">: Track </w:t>
+      </w:r>
+      <w:r>
+        <w:rPr>
+          <w:rFonts w:cstheme="minorHAnsi"/>
+          <w:sz w:val="28"/>
+          <w:szCs w:val="28"/>
+        </w:rPr>
+        <w:t>maintenance request submitted by them.</w:t>
+      </w:r>
+    </w:p>
+    <w:p>
+      <w:pPr>
+        <w:rPr>
+          <w:rFonts w:cstheme="minorHAnsi"/>
+          <w:sz w:val="28"/>
+          <w:szCs w:val="28"/>
+        </w:rPr>
+      </w:pPr>
+      <w:r>
+        <w:rPr>
+          <w:rFonts w:cstheme="minorHAnsi"/>
+          <w:sz w:val="28"/>
+          <w:szCs w:val="28"/>
+        </w:rPr>
+        <w:tab/>
+      </w:r>
+      <w:r>
+        <w:rPr>
+          <w:rFonts w:cstheme="minorHAnsi"/>
+          <w:sz w:val="28"/>
+          <w:szCs w:val="28"/>
+        </w:rPr>
+        <w:tab/>
+        <w:t xml:space="preserve">: </w:t>
+      </w:r>
+      <w:r>
+        <w:rPr>
+          <w:rFonts w:cstheme="minorHAnsi"/>
+          <w:sz w:val="28"/>
+          <w:szCs w:val="28"/>
+        </w:rPr>
+        <w:t>View and download a copy of their contract.</w:t>
+      </w:r>
+    </w:p>
+    <w:p>
+      <w:pPr>
+        <w:rPr>
+          <w:rFonts w:cstheme="minorHAnsi"/>
+          <w:sz w:val="28"/>
+          <w:szCs w:val="28"/>
+        </w:rPr>
+      </w:pPr>
+      <w:r>
+        <w:rPr>
+          <w:rFonts w:cstheme="minorHAnsi"/>
+          <w:sz w:val="28"/>
+          <w:szCs w:val="28"/>
+        </w:rPr>
+        <w:tab/>
+        <w:t>Landlords:</w:t>
+      </w:r>
+    </w:p>
+    <w:p>
+      <w:pPr>
+        <w:rPr>
+          <w:rFonts w:cstheme="minorHAnsi"/>
+          <w:sz w:val="28"/>
+          <w:szCs w:val="28"/>
+        </w:rPr>
+      </w:pPr>
+      <w:r>
+        <w:rPr>
+          <w:rFonts w:cstheme="minorHAnsi"/>
+          <w:sz w:val="28"/>
+          <w:szCs w:val="28"/>
+        </w:rPr>
+        <w:tab/>
+      </w:r>
+      <w:r>
+        <w:rPr>
+          <w:rFonts w:cstheme="minorHAnsi"/>
+          <w:sz w:val="28"/>
+          <w:szCs w:val="28"/>
+        </w:rPr>
+        <w:tab/>
+        <w:t xml:space="preserve">: </w:t>
+      </w:r>
+      <w:r>
+        <w:rPr>
+          <w:rFonts w:cstheme="minorHAnsi"/>
+          <w:sz w:val="28"/>
+          <w:szCs w:val="28"/>
+        </w:rPr>
+        <w:t>Log in using landlord id and password.</w:t>
+      </w:r>
+    </w:p>
+    <w:p>
+      <w:pPr>
+        <w:rPr>
+          <w:rFonts w:cstheme="minorHAnsi"/>
+          <w:sz w:val="28"/>
+          <w:szCs w:val="28"/>
+        </w:rPr>
+      </w:pPr>
+      <w:r>
+        <w:rPr>
+          <w:rFonts w:cstheme="minorHAnsi"/>
+          <w:sz w:val="28"/>
+          <w:szCs w:val="28"/>
+        </w:rPr>
+        <w:tab/>
+      </w:r>
+      <w:r>
+        <w:rPr>
+          <w:rFonts w:cstheme="minorHAnsi"/>
+          <w:sz w:val="28"/>
+          <w:szCs w:val="28"/>
+        </w:rPr>
+        <w:tab/>
+        <w:t xml:space="preserve">: Add, </w:t>
+      </w:r>
+      <w:r>
+        <w:rPr>
+          <w:rFonts w:cstheme="minorHAnsi"/>
+          <w:sz w:val="28"/>
+          <w:szCs w:val="28"/>
+        </w:rPr>
+        <w:t>delete,</w:t>
+      </w:r>
+      <w:r>
+        <w:rPr>
+          <w:rFonts w:cstheme="minorHAnsi"/>
+          <w:sz w:val="28"/>
+          <w:szCs w:val="28"/>
+        </w:rPr>
+        <w:t xml:space="preserve"> or update information reg</w:t>
+      </w:r>
+      <w:r>
+        <w:rPr>
+          <w:rFonts w:cstheme="minorHAnsi"/>
+          <w:sz w:val="28"/>
+          <w:szCs w:val="28"/>
+        </w:rPr>
+        <w:t>arding their property.</w:t>
+      </w:r>
+    </w:p>
+    <w:p>
+      <w:pPr>
+        <w:rPr>
+          <w:rFonts w:cstheme="minorHAnsi"/>
+          <w:sz w:val="28"/>
+          <w:szCs w:val="28"/>
+        </w:rPr>
+      </w:pPr>
+      <w:r>
+        <w:rPr>
+          <w:rFonts w:cstheme="minorHAnsi"/>
+          <w:sz w:val="28"/>
+          <w:szCs w:val="28"/>
+        </w:rPr>
+        <w:tab/>
+      </w:r>
+      <w:r>
+        <w:rPr>
+          <w:rFonts w:cstheme="minorHAnsi"/>
+          <w:sz w:val="28"/>
+          <w:szCs w:val="28"/>
+        </w:rPr>
+        <w:tab/>
+      </w:r>
+      <w:r>
+        <w:rPr>
+          <w:rFonts w:cstheme="minorHAnsi"/>
+          <w:sz w:val="28"/>
+          <w:szCs w:val="28"/>
+        </w:rPr>
+        <w:t xml:space="preserve">: Add, delete, or update information regarding their </w:t>
+      </w:r>
+      <w:r>
+        <w:rPr>
+          <w:rFonts w:cstheme="minorHAnsi"/>
+          <w:sz w:val="28"/>
+          <w:szCs w:val="28"/>
+        </w:rPr>
+        <w:t>tenants.</w:t>
+      </w:r>
+    </w:p>
+    <w:p>
+      <w:pPr>
+        <w:rPr>
+          <w:rFonts w:cstheme="minorHAnsi"/>
+          <w:sz w:val="28"/>
+          <w:szCs w:val="28"/>
+        </w:rPr>
+      </w:pPr>
+      <w:r>
+        <w:rPr>
+          <w:rFonts w:cstheme="minorHAnsi"/>
+          <w:sz w:val="28"/>
+          <w:szCs w:val="28"/>
+        </w:rPr>
+        <w:tab/>
+      </w:r>
+      <w:r>
+        <w:rPr>
+          <w:rFonts w:cstheme="minorHAnsi"/>
+          <w:sz w:val="28"/>
+          <w:szCs w:val="28"/>
+        </w:rPr>
+        <w:tab/>
+      </w:r>
+      <w:r>
+        <w:rPr>
+          <w:rFonts w:cstheme="minorHAnsi"/>
+          <w:sz w:val="28"/>
+          <w:szCs w:val="28"/>
+        </w:rPr>
+        <w:t xml:space="preserve">: Add, delete, or update information regarding their </w:t>
+      </w:r>
+      <w:r>
+        <w:rPr>
+          <w:rFonts w:cstheme="minorHAnsi"/>
+          <w:sz w:val="28"/>
+          <w:szCs w:val="28"/>
+        </w:rPr>
+        <w:t>staff.</w:t>
+      </w:r>
+    </w:p>
+    <w:p>
+      <w:pPr>
+        <w:rPr>
+          <w:rFonts w:cstheme="minorHAnsi"/>
+          <w:sz w:val="28"/>
+          <w:szCs w:val="28"/>
+        </w:rPr>
+      </w:pPr>
+      <w:r>
+        <w:rPr>
+          <w:rFonts w:cstheme="minorHAnsi"/>
+          <w:sz w:val="28"/>
+          <w:szCs w:val="28"/>
+        </w:rPr>
+        <w:tab/>
+      </w:r>
+      <w:r>
+        <w:rPr>
+          <w:rFonts w:cstheme="minorHAnsi"/>
+          <w:sz w:val="28"/>
+          <w:szCs w:val="28"/>
+        </w:rPr>
+        <w:tab/>
+        <w:t xml:space="preserve">: View </w:t>
+      </w:r>
+      <w:r>
+        <w:rPr>
+          <w:rFonts w:cstheme="minorHAnsi"/>
+          <w:sz w:val="28"/>
+          <w:szCs w:val="28"/>
+        </w:rPr>
+        <w:t>details of rent payments, including who</w:t>
+      </w:r>
+      <w:r>
+        <w:rPr>
+          <w:rFonts w:cstheme="minorHAnsi"/>
+          <w:sz w:val="28"/>
+          <w:szCs w:val="28"/>
+        </w:rPr>
+        <w:t>, amount etc.</w:t>
+      </w:r>
+    </w:p>
+    <w:p>
+      <w:pPr>
+        <w:rPr>
+          <w:rFonts w:cstheme="minorHAnsi"/>
+          <w:sz w:val="28"/>
+          <w:szCs w:val="28"/>
+        </w:rPr>
+      </w:pPr>
+      <w:r>
+        <w:rPr>
+          <w:rFonts w:cstheme="minorHAnsi"/>
+          <w:sz w:val="28"/>
+          <w:szCs w:val="28"/>
+        </w:rPr>
+        <w:tab/>
+      </w:r>
+      <w:r>
+        <w:rPr>
+          <w:rFonts w:cstheme="minorHAnsi"/>
+          <w:sz w:val="28"/>
+          <w:szCs w:val="28"/>
+        </w:rPr>
+        <w:tab/>
+        <w:t>: receive</w:t>
+      </w:r>
+      <w:r>
+        <w:rPr>
+          <w:rFonts w:cstheme="minorHAnsi"/>
+          <w:sz w:val="28"/>
+          <w:szCs w:val="28"/>
+        </w:rPr>
+        <w:t>, process, and update maintenance requests.</w:t>
+      </w:r>
+    </w:p>
+    <w:p>
+      <w:pPr>
+        <w:rPr>
+          <w:rFonts w:cstheme="minorHAnsi"/>
+          <w:sz w:val="28"/>
+          <w:szCs w:val="28"/>
+        </w:rPr>
+      </w:pPr>
+      <w:r>
+        <w:rPr>
+          <w:rFonts w:cstheme="minorHAnsi"/>
+          <w:sz w:val="28"/>
+          <w:szCs w:val="28"/>
+        </w:rPr>
+        <w:tab/>
+      </w:r>
+      <w:r>
+        <w:rPr>
+          <w:rFonts w:cstheme="minorHAnsi"/>
+          <w:sz w:val="28"/>
+          <w:szCs w:val="28"/>
+        </w:rPr>
+        <w:tab/>
+        <w:t xml:space="preserve">: </w:t>
+      </w:r>
+      <w:r>
+        <w:rPr>
+          <w:rFonts w:cstheme="minorHAnsi"/>
+          <w:sz w:val="28"/>
+          <w:szCs w:val="28"/>
+        </w:rPr>
+        <w:t xml:space="preserve">issue, view, and terminate </w:t>
+      </w:r>
+      <w:r>
+        <w:rPr>
+          <w:rFonts w:cstheme="minorHAnsi"/>
+          <w:sz w:val="28"/>
+          <w:szCs w:val="28"/>
+        </w:rPr>
+        <w:t xml:space="preserve">contracts. </w:t>
+      </w:r>
+    </w:p>
+    <w:p>
+      <w:pPr>
+        <w:rPr>
+          <w:rFonts w:cstheme="minorHAnsi"/>
+          <w:sz w:val="28"/>
+          <w:szCs w:val="28"/>
+        </w:rPr>
+      </w:pPr>
+      <w:r>
+        <w:rPr>
+          <w:rFonts w:cstheme="minorHAnsi"/>
+          <w:sz w:val="28"/>
+          <w:szCs w:val="28"/>
+        </w:rPr>
+        <w:tab/>
+      </w:r>
+      <w:r>
+        <w:rPr>
+          <w:rFonts w:cstheme="minorHAnsi"/>
+          <w:sz w:val="28"/>
+          <w:szCs w:val="28"/>
+        </w:rPr>
+        <w:tab/>
+        <w:t>: View and edit staff timesheets</w:t>
+      </w:r>
+      <w:r>
+        <w:rPr>
+          <w:rFonts w:cstheme="minorHAnsi"/>
+          <w:sz w:val="28"/>
+          <w:szCs w:val="28"/>
+        </w:rPr>
+        <w:t xml:space="preserve">. </w:t>
+      </w:r>
+    </w:p>
+    <w:p>
+      <w:pPr>
+        <w:rPr>
+          <w:rFonts w:cstheme="minorHAnsi"/>
+          <w:sz w:val="28"/>
+          <w:szCs w:val="28"/>
+        </w:rPr>
+      </w:pPr>
+      <w:r>
+        <w:rPr>
+          <w:rFonts w:cstheme="minorHAnsi"/>
+          <w:sz w:val="28"/>
+          <w:szCs w:val="28"/>
+        </w:rPr>
+        <w:tab/>
+      </w:r>
+      <w:r>
+        <w:rPr>
+          <w:rFonts w:cstheme="minorHAnsi"/>
+          <w:sz w:val="28"/>
+          <w:szCs w:val="28"/>
+        </w:rPr>
+        <w:tab/>
+        <w:t xml:space="preserve">: Process staff leave application. </w:t>
+      </w:r>
+    </w:p>
+    <w:p>
+      <w:pPr>
+        <w:rPr>
+          <w:rFonts w:cstheme="minorHAnsi"/>
+          <w:sz w:val="28"/>
+          <w:szCs w:val="28"/>
+        </w:rPr>
+      </w:pPr>
+      <w:r>
+        <w:rPr>
+          <w:rFonts w:cstheme="minorHAnsi"/>
+          <w:sz w:val="28"/>
+          <w:szCs w:val="28"/>
+        </w:rPr>
+        <w:tab/>
+      </w:r>
+      <w:r>
+        <w:rPr>
+          <w:rFonts w:cstheme="minorHAnsi"/>
+          <w:sz w:val="28"/>
+          <w:szCs w:val="28"/>
+        </w:rPr>
+        <w:tab/>
+        <w:t xml:space="preserve">: </w:t>
+      </w:r>
+      <w:r>
+        <w:rPr>
+          <w:rFonts w:cstheme="minorHAnsi"/>
+          <w:sz w:val="28"/>
+          <w:szCs w:val="28"/>
+        </w:rPr>
+        <w:t xml:space="preserve">Schedule </w:t>
+      </w:r>
+      <w:r>
+        <w:rPr>
+          <w:rFonts w:cstheme="minorHAnsi"/>
+          <w:sz w:val="28"/>
+          <w:szCs w:val="28"/>
+        </w:rPr>
+        <w:t xml:space="preserve">inspections and give feedback to </w:t>
+      </w:r>
+      <w:r>
+        <w:rPr>
+          <w:rFonts w:cstheme="minorHAnsi"/>
+          <w:sz w:val="28"/>
+          <w:szCs w:val="28"/>
+        </w:rPr>
+        <w:t xml:space="preserve">tenants. </w:t>
+      </w:r>
+    </w:p>
+    <w:p>
+      <w:pPr>
+        <w:rPr>
+          <w:rFonts w:cstheme="minorHAnsi"/>
+          <w:sz w:val="28"/>
+          <w:szCs w:val="28"/>
+        </w:rPr>
+      </w:pPr>
+      <w:r>
+        <w:rPr>
+          <w:rFonts w:cstheme="minorHAnsi"/>
+          <w:sz w:val="28"/>
+          <w:szCs w:val="28"/>
+        </w:rPr>
+        <w:tab/>
+      </w:r>
+      <w:r>
+        <w:rPr>
+          <w:rFonts w:cstheme="minorHAnsi"/>
+          <w:sz w:val="28"/>
+          <w:szCs w:val="28"/>
+        </w:rPr>
+        <w:tab/>
+        <w:t xml:space="preserve">: </w:t>
+      </w:r>
+      <w:r>
+        <w:rPr>
+          <w:rFonts w:cstheme="minorHAnsi"/>
+          <w:sz w:val="28"/>
+          <w:szCs w:val="28"/>
+        </w:rPr>
+        <w:t xml:space="preserve">Submit problems to admin. </w:t>
+      </w:r>
+    </w:p>
+    <w:p>
+      <w:pPr>
+        <w:rPr>
+          <w:rFonts w:cstheme="minorHAnsi"/>
+          <w:sz w:val="28"/>
+          <w:szCs w:val="28"/>
+        </w:rPr>
+      </w:pPr>
+      <w:r>
+        <w:rPr>
+          <w:rFonts w:cstheme="minorHAnsi"/>
+          <w:sz w:val="28"/>
+          <w:szCs w:val="28"/>
+        </w:rPr>
+        <w:tab/>
+        <w:t xml:space="preserve">Employee: </w:t>
+      </w:r>
+    </w:p>
+    <w:p>
+      <w:pPr>
+        <w:rPr>
+          <w:rFonts w:cstheme="minorHAnsi"/>
+          <w:sz w:val="28"/>
+          <w:szCs w:val="28"/>
+        </w:rPr>
+      </w:pPr>
+      <w:r>
+        <w:rPr>
+          <w:rFonts w:cstheme="minorHAnsi"/>
+          <w:sz w:val="28"/>
+          <w:szCs w:val="28"/>
+        </w:rPr>
+        <w:tab/>
+      </w:r>
+      <w:r>
+        <w:rPr>
+          <w:rFonts w:cstheme="minorHAnsi"/>
+          <w:sz w:val="28"/>
+          <w:szCs w:val="28"/>
+        </w:rPr>
+        <w:tab/>
+        <w:t xml:space="preserve">: Log in </w:t>
+      </w:r>
+      <w:r>
+        <w:rPr>
+          <w:rFonts w:cstheme="minorHAnsi"/>
+          <w:sz w:val="28"/>
+          <w:szCs w:val="28"/>
+        </w:rPr>
+        <w:t>using employee id and password.</w:t>
+      </w:r>
+    </w:p>
+    <w:p>
+      <w:pPr>
+        <w:rPr>
+          <w:rFonts w:cstheme="minorHAnsi"/>
+          <w:sz w:val="28"/>
+          <w:szCs w:val="28"/>
+        </w:rPr>
+      </w:pPr>
+      <w:r>
+        <w:rPr>
+          <w:rFonts w:cstheme="minorHAnsi"/>
+          <w:sz w:val="28"/>
+          <w:szCs w:val="28"/>
+        </w:rPr>
+        <w:tab/>
+      </w:r>
+      <w:r>
+        <w:rPr>
+          <w:rFonts w:cstheme="minorHAnsi"/>
+          <w:sz w:val="28"/>
+          <w:szCs w:val="28"/>
+        </w:rPr>
+        <w:tab/>
+        <w:t>: Cl</w:t>
+      </w:r>
+      <w:r>
+        <w:rPr>
+          <w:rFonts w:cstheme="minorHAnsi"/>
+          <w:sz w:val="28"/>
+          <w:szCs w:val="28"/>
+        </w:rPr>
+        <w:t xml:space="preserve">ock in and out for shifts and breaks. </w:t>
+      </w:r>
+    </w:p>
+    <w:p>
+      <w:pPr>
+        <w:rPr>
+          <w:rFonts w:cstheme="minorHAnsi"/>
+          <w:sz w:val="28"/>
+          <w:szCs w:val="28"/>
+        </w:rPr>
+      </w:pPr>
+      <w:r>
+        <w:rPr>
+          <w:rFonts w:cstheme="minorHAnsi"/>
+          <w:sz w:val="28"/>
+          <w:szCs w:val="28"/>
+        </w:rPr>
+        <w:tab/>
+      </w:r>
+      <w:r>
+        <w:rPr>
+          <w:rFonts w:cstheme="minorHAnsi"/>
+          <w:sz w:val="28"/>
+          <w:szCs w:val="28"/>
+        </w:rPr>
+        <w:tab/>
+        <w:t xml:space="preserve">: Submit requests for day off. </w:t>
+      </w:r>
+    </w:p>
+    <w:p>
+      <w:pPr>
+        <w:rPr>
+          <w:rFonts w:cstheme="minorHAnsi"/>
+          <w:sz w:val="28"/>
+          <w:szCs w:val="28"/>
+        </w:rPr>
+      </w:pPr>
+      <w:r>
+        <w:rPr>
+          <w:rFonts w:cstheme="minorHAnsi"/>
+          <w:sz w:val="28"/>
+          <w:szCs w:val="28"/>
+        </w:rPr>
+        <w:lastRenderedPageBreak/>
+        <w:tab/>
+        <w:t>Admin</w:t>
+      </w:r>
+    </w:p>
+    <w:p>
+      <w:pPr>
+        <w:rPr>
+          <w:rFonts w:cstheme="minorHAnsi"/>
+          <w:sz w:val="28"/>
+          <w:szCs w:val="28"/>
+        </w:rPr>
+      </w:pPr>
+      <w:r>
+        <w:rPr>
+          <w:rFonts w:cstheme="minorHAnsi"/>
+          <w:sz w:val="28"/>
+          <w:szCs w:val="28"/>
+        </w:rPr>
+        <w:tab/>
+      </w:r>
+      <w:r>
+        <w:rPr>
+          <w:rFonts w:cstheme="minorHAnsi"/>
+          <w:sz w:val="28"/>
+          <w:szCs w:val="28"/>
+        </w:rPr>
+        <w:tab/>
+        <w:t xml:space="preserve">: </w:t>
+      </w:r>
+      <w:r>
+        <w:rPr>
+          <w:rFonts w:cstheme="minorHAnsi"/>
+          <w:sz w:val="28"/>
+          <w:szCs w:val="28"/>
+        </w:rPr>
+        <w:t>Log in using Admin id and password.</w:t>
+      </w:r>
+    </w:p>
+    <w:p>
+      <w:pPr>
+        <w:rPr>
+          <w:rFonts w:cstheme="minorHAnsi"/>
+          <w:sz w:val="28"/>
+          <w:szCs w:val="28"/>
+        </w:rPr>
+      </w:pPr>
+      <w:r>
+        <w:rPr>
+          <w:rFonts w:cstheme="minorHAnsi"/>
+          <w:sz w:val="28"/>
+          <w:szCs w:val="28"/>
+        </w:rPr>
+        <w:tab/>
+      </w:r>
+      <w:r>
+        <w:rPr>
+          <w:rFonts w:cstheme="minorHAnsi"/>
+          <w:sz w:val="28"/>
+          <w:szCs w:val="28"/>
+        </w:rPr>
+        <w:tab/>
+        <w:t xml:space="preserve">: </w:t>
+      </w:r>
+      <w:r>
+        <w:rPr>
+          <w:rFonts w:cstheme="minorHAnsi"/>
+          <w:sz w:val="28"/>
+          <w:szCs w:val="28"/>
+        </w:rPr>
+        <w:t>Add, remove, or update details regarding landlords.</w:t>
+      </w:r>
+    </w:p>
+    <w:p>
+      <w:pPr>
+        <w:rPr>
+          <w:rFonts w:cstheme="minorHAnsi"/>
+          <w:sz w:val="28"/>
+          <w:szCs w:val="28"/>
+        </w:rPr>
+      </w:pPr>
+      <w:r>
+        <w:rPr>
+          <w:rFonts w:cstheme="minorHAnsi"/>
+          <w:sz w:val="28"/>
+          <w:szCs w:val="28"/>
+        </w:rPr>
+        <w:tab/>
+      </w:r>
+      <w:r>
+        <w:rPr>
+          <w:rFonts w:cstheme="minorHAnsi"/>
+          <w:sz w:val="28"/>
+          <w:szCs w:val="28"/>
+        </w:rPr>
+        <w:tab/>
+      </w:r>
+      <w:r>
+        <w:rPr>
+          <w:rFonts w:cstheme="minorHAnsi"/>
+          <w:sz w:val="28"/>
+          <w:szCs w:val="28"/>
+        </w:rPr>
+        <w:t>: Add, delete, or update information regarding their property.</w:t>
+      </w:r>
+    </w:p>
+    <w:p>
+      <w:pPr>
+        <w:rPr>
+          <w:rFonts w:cstheme="minorHAnsi"/>
+          <w:sz w:val="28"/>
+          <w:szCs w:val="28"/>
+        </w:rPr>
+      </w:pPr>
+      <w:r>
+        <w:rPr>
+          <w:rFonts w:cstheme="minorHAnsi"/>
+          <w:sz w:val="28"/>
+          <w:szCs w:val="28"/>
+        </w:rPr>
+        <w:tab/>
+      </w:r>
+      <w:r>
+        <w:rPr>
+          <w:rFonts w:cstheme="minorHAnsi"/>
+          <w:sz w:val="28"/>
+          <w:szCs w:val="28"/>
+        </w:rPr>
+        <w:tab/>
+        <w:t>: Add, delete, or update information regarding their tenants.</w:t>
+      </w:r>
+    </w:p>
+    <w:p>
+      <w:pPr>
+        <w:rPr>
+          <w:rFonts w:cstheme="minorHAnsi"/>
+          <w:sz w:val="28"/>
+          <w:szCs w:val="28"/>
+        </w:rPr>
+      </w:pPr>
+      <w:r>
+        <w:rPr>
+          <w:rFonts w:cstheme="minorHAnsi"/>
+          <w:sz w:val="28"/>
+          <w:szCs w:val="28"/>
+        </w:rPr>
+        <w:tab/>
+      </w:r>
+      <w:r>
+        <w:rPr>
+          <w:rFonts w:cstheme="minorHAnsi"/>
+          <w:sz w:val="28"/>
+          <w:szCs w:val="28"/>
+        </w:rPr>
+        <w:tab/>
+        <w:t>: Add, delete, or update information regarding their staff.</w:t>
+      </w:r>
+    </w:p>
+    <w:p>
+      <w:pPr>
+        <w:rPr>
+          <w:rFonts w:cstheme="minorHAnsi"/>
+          <w:sz w:val="28"/>
+          <w:szCs w:val="28"/>
+        </w:rPr>
+      </w:pPr>
+      <w:r>
+        <w:rPr>
+          <w:rFonts w:cstheme="minorHAnsi"/>
+          <w:sz w:val="28"/>
+          <w:szCs w:val="28"/>
+        </w:rPr>
+        <w:tab/>
+      </w:r>
+      <w:r>
+        <w:rPr>
+          <w:rFonts w:cstheme="minorHAnsi"/>
+          <w:sz w:val="28"/>
+          <w:szCs w:val="28"/>
+        </w:rPr>
+        <w:tab/>
+      </w:r>
+      <w:r>
+        <w:rPr>
+          <w:rFonts w:cstheme="minorHAnsi"/>
+          <w:sz w:val="28"/>
+          <w:szCs w:val="28"/>
+        </w:rPr>
+        <w:t>: Access to error logs.</w:t>
+      </w:r>
+    </w:p>
+    <w:p>
+      <w:pPr>
+        <w:rPr>
+          <w:rFonts w:cstheme="minorHAnsi"/>
+          <w:sz w:val="28"/>
+          <w:szCs w:val="28"/>
+        </w:rPr>
+      </w:pPr>
+      <w:r>
+        <w:rPr>
+          <w:rFonts w:cstheme="minorHAnsi"/>
+          <w:sz w:val="28"/>
+          <w:szCs w:val="28"/>
+        </w:rPr>
+        <w:tab/>
+      </w:r>
+      <w:r>
+        <w:rPr>
+          <w:rFonts w:cstheme="minorHAnsi"/>
+          <w:sz w:val="28"/>
+          <w:szCs w:val="28"/>
+        </w:rPr>
+        <w:tab/>
+        <w:t xml:space="preserve">: </w:t>
+      </w:r>
+    </w:p>
+    <w:p>
+      <w:pPr>
+        <w:rPr>
+          <w:rFonts w:cstheme="minorHAnsi"/>
+          <w:sz w:val="28"/>
+          <w:szCs w:val="28"/>
+        </w:rPr>
+      </w:pPr>
+      <w:r>
+        <w:rPr>
+          <w:rFonts w:cstheme="minorHAnsi"/>
+          <w:sz w:val="28"/>
+          <w:szCs w:val="28"/>
+        </w:rPr>
+        <w:tab/>
+      </w:r>
+      <w:r>
+        <w:rPr>
+          <w:rFonts w:cstheme="minorHAnsi"/>
+          <w:sz w:val="28"/>
+          <w:szCs w:val="28"/>
+        </w:rPr>
+        <w:tab/>
+      </w:r>
+    </w:p>
+    <w:p>
+      <w:pPr>
+        <w:rPr>
+          <w:rFonts w:cstheme="minorHAnsi"/>
+          <w:sz w:val="28"/>
+          <w:szCs w:val="28"/>
+        </w:rPr>
+      </w:pPr>
+      <w:r>
+        <w:rPr>
+          <w:rFonts w:cstheme="minorHAnsi"/>
+          <w:sz w:val="28"/>
+          <w:szCs w:val="28"/>
+        </w:rPr>
+        <w:tab/>
+      </w:r>
+      <w:r>
+        <w:rPr>
+          <w:rFonts w:cstheme="minorHAnsi"/>
+          <w:sz w:val="28"/>
+          <w:szCs w:val="28"/>
+        </w:rPr>
+        <w:tab/>
+      </w:r>
+    </w:p>
+    <w:p>
+      <w:pPr>
+        <w:rPr>
+          <w:rFonts w:cstheme="minorHAnsi"/>
+          <w:b/>
+          <w:bCs/>
+          <w:sz w:val="32"/>
+          <w:szCs w:val="32"/>
+        </w:rPr>
+      </w:pPr>
+      <w:r>
+        <w:rPr>
+          <w:rFonts w:cstheme="minorHAnsi"/>
+          <w:b/>
+          <w:bCs/>
+          <w:sz w:val="32"/>
+          <w:szCs w:val="32"/>
+        </w:rPr>
+        <w:t>Use cases and user stories covering key features.</w:t>
+      </w:r>
+    </w:p>
+    <w:p>
+      <w:pPr>
+        <w:rPr>
+          <w:rFonts w:cstheme="minorHAnsi"/>
+          <w:b/>
+          <w:bCs/>
+          <w:sz w:val="32"/>
+          <w:szCs w:val="32"/>
+        </w:rPr>
+      </w:pPr>
+      <w:r>
+        <w:rPr>
+          <w:rFonts w:cstheme="minorHAnsi"/>
+          <w:b/>
+          <w:bCs/>
+          <w:sz w:val="32"/>
+          <w:szCs w:val="32"/>
+        </w:rPr>
+        <w:t>Non-functional requirements.</w:t>
+      </w:r>
+    </w:p>
+    <w:p>
+      <w:pPr>
+        <w:rPr>
+          <w:rFonts w:cstheme="minorHAnsi"/>
+          <w:sz w:val="28"/>
+          <w:szCs w:val="28"/>
+        </w:rPr>
+      </w:pPr>
+      <w:r>
+        <w:rPr>
+          <w:rFonts w:cstheme="minorHAnsi"/>
+          <w:b/>
+          <w:bCs/>
+          <w:sz w:val="32"/>
+          <w:szCs w:val="32"/>
+        </w:rPr>
+        <w:tab/>
+      </w:r>
+      <w:r>
+        <w:rPr>
+          <w:rFonts w:cstheme="minorHAnsi"/>
+          <w:sz w:val="28"/>
+          <w:szCs w:val="28"/>
+        </w:rPr>
+        <w:t xml:space="preserve">Explains the limitations of the system. </w:t>
+      </w:r>
+    </w:p>
+    <w:p>
+      <w:pPr>
+        <w:rPr>
+          <w:rFonts w:cstheme="minorHAnsi"/>
+          <w:sz w:val="28"/>
+          <w:szCs w:val="28"/>
+        </w:rPr>
+      </w:pPr>
+      <w:r>
+        <w:rPr>
+          <w:rFonts w:cstheme="minorHAnsi"/>
+          <w:sz w:val="28"/>
+          <w:szCs w:val="28"/>
+        </w:rPr>
+        <w:tab/>
+        <w:t>How it is done.</w:t>
+      </w:r>
+    </w:p>
+    <w:p>
+      <w:pPr>
+        <w:numPr>
+          <w:ilvl w:val="0"/>
+          <w:numId w:val="4"/>
+        </w:numPr>
+        <w:shd w:val="clear" w:color="auto" w:fill="050607"/>
+        <w:spacing w:before="100" w:beforeAutospacing="1" w:after="100" w:afterAutospacing="1" w:line="240" w:lineRule="auto"/>
+        <w:rPr>
+          <w:rFonts w:ascii="Arial" w:eastAsia="Times New Roman" w:hAnsi="Arial" w:cs="Arial"/>
+          <w:color w:val="C0B9AC"/>
+          <w:kern w:val="0"/>
+          <w:sz w:val="24"/>
+          <w:szCs w:val="24"/>
+          <w:lang w:val="en-GB" w:eastAsia="en-GB"/>
+          <w14:ligatures w14:val="none"/>
+        </w:rPr>
+      </w:pPr>
+      <w:r>
+        <w:rPr>
+          <w:rFonts w:ascii="Arial" w:eastAsia="Times New Roman" w:hAnsi="Arial" w:cs="Arial"/>
+          <w:color w:val="C0B9AC"/>
+          <w:kern w:val="0"/>
+          <w:sz w:val="24"/>
+          <w:szCs w:val="24"/>
+          <w:lang w:val="en-GB" w:eastAsia="en-GB"/>
+          <w14:ligatures w14:val="none"/>
+        </w:rPr>
+        <w:t>User Interface</w:t>
+      </w:r>
+    </w:p>
+    <w:p>
+      <w:pPr>
+        <w:numPr>
+          <w:ilvl w:val="0"/>
+          <w:numId w:val="4"/>
+        </w:numPr>
+        <w:shd w:val="clear" w:color="auto" w:fill="050607"/>
+        <w:spacing w:before="100" w:beforeAutospacing="1" w:after="100" w:afterAutospacing="1" w:line="240" w:lineRule="auto"/>
+        <w:rPr>
+          <w:rFonts w:ascii="Arial" w:eastAsia="Times New Roman" w:hAnsi="Arial" w:cs="Arial"/>
+          <w:color w:val="C0B9AC"/>
+          <w:kern w:val="0"/>
+          <w:sz w:val="24"/>
+          <w:szCs w:val="24"/>
+          <w:lang w:val="en-GB" w:eastAsia="en-GB"/>
+          <w14:ligatures w14:val="none"/>
+        </w:rPr>
+      </w:pPr>
+      <w:r>
+        <w:rPr>
+          <w:rFonts w:ascii="Arial" w:eastAsia="Times New Roman" w:hAnsi="Arial" w:cs="Arial"/>
+          <w:color w:val="C0B9AC"/>
+          <w:kern w:val="0"/>
+          <w:sz w:val="24"/>
+          <w:szCs w:val="24"/>
+          <w:lang w:val="en-GB" w:eastAsia="en-GB"/>
+          <w14:ligatures w14:val="none"/>
+        </w:rPr>
+        <w:t>Reliability </w:t>
+      </w:r>
+    </w:p>
+    <w:p>
+      <w:pPr>
+        <w:numPr>
+          <w:ilvl w:val="0"/>
+          <w:numId w:val="4"/>
+        </w:numPr>
+        <w:shd w:val="clear" w:color="auto" w:fill="050607"/>
+        <w:spacing w:before="100" w:beforeAutospacing="1" w:after="100" w:afterAutospacing="1" w:line="240" w:lineRule="auto"/>
+        <w:rPr>
+          <w:rFonts w:ascii="Arial" w:eastAsia="Times New Roman" w:hAnsi="Arial" w:cs="Arial"/>
+          <w:color w:val="C0B9AC"/>
+          <w:kern w:val="0"/>
+          <w:sz w:val="24"/>
+          <w:szCs w:val="24"/>
+          <w:lang w:val="en-GB" w:eastAsia="en-GB"/>
+          <w14:ligatures w14:val="none"/>
+        </w:rPr>
+      </w:pPr>
+      <w:r>
+        <w:rPr>
+          <w:rFonts w:ascii="Arial" w:eastAsia="Times New Roman" w:hAnsi="Arial" w:cs="Arial"/>
+          <w:color w:val="C0B9AC"/>
+          <w:kern w:val="0"/>
+          <w:sz w:val="24"/>
+          <w:szCs w:val="24"/>
+          <w:lang w:val="en-GB" w:eastAsia="en-GB"/>
+          <w14:ligatures w14:val="none"/>
+        </w:rPr>
+        <w:t>Security</w:t>
+      </w:r>
+    </w:p>
+    <w:p>
+      <w:pPr>
+        <w:numPr>
+          <w:ilvl w:val="0"/>
+          <w:numId w:val="4"/>
+        </w:numPr>
+        <w:shd w:val="clear" w:color="auto" w:fill="050607"/>
+        <w:spacing w:before="100" w:beforeAutospacing="1" w:after="100" w:afterAutospacing="1" w:line="240" w:lineRule="auto"/>
+        <w:rPr>
+          <w:rFonts w:ascii="Arial" w:eastAsia="Times New Roman" w:hAnsi="Arial" w:cs="Arial"/>
+          <w:color w:val="C0B9AC"/>
+          <w:kern w:val="0"/>
+          <w:sz w:val="24"/>
+          <w:szCs w:val="24"/>
+          <w:lang w:val="en-GB" w:eastAsia="en-GB"/>
+          <w14:ligatures w14:val="none"/>
+        </w:rPr>
+      </w:pPr>
+      <w:r>
+        <w:rPr>
+          <w:rFonts w:ascii="Arial" w:eastAsia="Times New Roman" w:hAnsi="Arial" w:cs="Arial"/>
+          <w:color w:val="C0B9AC"/>
+          <w:kern w:val="0"/>
+          <w:sz w:val="24"/>
+          <w:szCs w:val="24"/>
+          <w:lang w:val="en-GB" w:eastAsia="en-GB"/>
+          <w14:ligatures w14:val="none"/>
+        </w:rPr>
+        <w:t>Performance</w:t>
+      </w:r>
+    </w:p>
+    <w:p>
+      <w:pPr>
+        <w:numPr>
+          <w:ilvl w:val="0"/>
+          <w:numId w:val="4"/>
+        </w:numPr>
+        <w:shd w:val="clear" w:color="auto" w:fill="050607"/>
+        <w:spacing w:before="100" w:beforeAutospacing="1" w:after="100" w:afterAutospacing="1" w:line="240" w:lineRule="auto"/>
+        <w:rPr>
+          <w:rFonts w:ascii="Arial" w:eastAsia="Times New Roman" w:hAnsi="Arial" w:cs="Arial"/>
+          <w:color w:val="C0B9AC"/>
+          <w:kern w:val="0"/>
+          <w:sz w:val="24"/>
+          <w:szCs w:val="24"/>
+          <w:lang w:val="en-GB" w:eastAsia="en-GB"/>
+          <w14:ligatures w14:val="none"/>
+        </w:rPr>
+      </w:pPr>
+      <w:r>
+        <w:rPr>
+          <w:rFonts w:ascii="Arial" w:eastAsia="Times New Roman" w:hAnsi="Arial" w:cs="Arial"/>
+          <w:color w:val="C0B9AC"/>
+          <w:kern w:val="0"/>
+          <w:sz w:val="24"/>
+          <w:szCs w:val="24"/>
+          <w:lang w:val="en-GB" w:eastAsia="en-GB"/>
+          <w14:ligatures w14:val="none"/>
+        </w:rPr>
+        <w:t>Maintenance</w:t>
+      </w:r>
+    </w:p>
+    <w:p>
+      <w:pPr>
+        <w:numPr>
+          <w:ilvl w:val="0"/>
+          <w:numId w:val="4"/>
+        </w:numPr>
+        <w:shd w:val="clear" w:color="auto" w:fill="050607"/>
+        <w:spacing w:before="100" w:beforeAutospacing="1" w:after="100" w:afterAutospacing="1" w:line="240" w:lineRule="auto"/>
+        <w:rPr>
+          <w:rFonts w:ascii="Arial" w:eastAsia="Times New Roman" w:hAnsi="Arial" w:cs="Arial"/>
+          <w:color w:val="C0B9AC"/>
+          <w:kern w:val="0"/>
+          <w:sz w:val="24"/>
+          <w:szCs w:val="24"/>
+          <w:lang w:val="en-GB" w:eastAsia="en-GB"/>
+          <w14:ligatures w14:val="none"/>
+        </w:rPr>
+      </w:pPr>
+      <w:r>
+        <w:rPr>
+          <w:rFonts w:ascii="Arial" w:eastAsia="Times New Roman" w:hAnsi="Arial" w:cs="Arial"/>
+          <w:color w:val="C0B9AC"/>
+          <w:kern w:val="0"/>
+          <w:sz w:val="24"/>
+          <w:szCs w:val="24"/>
+          <w:lang w:val="en-GB" w:eastAsia="en-GB"/>
+          <w14:ligatures w14:val="none"/>
+        </w:rPr>
+        <w:t>Standards </w:t>
+      </w:r>
+    </w:p>
+    <w:p>
+      <w:pPr>
+        <w:rPr>
+          <w:rFonts w:cstheme="minorHAnsi"/>
+          <w:sz w:val="28"/>
+          <w:szCs w:val="28"/>
+        </w:rPr>
+      </w:pPr>
+    </w:p>
+    <w:p>
+      <w:pPr>
+        <w:rPr>
+          <w:rFonts w:cstheme="minorHAnsi"/>
+          <w:b/>
+          <w:bCs/>
+          <w:sz w:val="32"/>
+          <w:szCs w:val="32"/>
+        </w:rPr>
+      </w:pPr>
+      <w:r>
+        <w:rPr>
+          <w:rFonts w:cstheme="minorHAnsi"/>
+          <w:b/>
+          <w:bCs/>
+          <w:sz w:val="32"/>
+          <w:szCs w:val="32"/>
+        </w:rPr>
+        <w:t>Prioritized list of requirements.</w:t>
+      </w:r>
+    </w:p>
+    <w:p>
+      <w:pPr>
+        <w:rPr>
+          <w:rFonts w:cstheme="minorHAnsi"/>
+          <w:sz w:val="28"/>
+          <w:szCs w:val="28"/>
+        </w:rPr>
+      </w:pPr>
+      <w:r>
+        <w:rPr>
+          <w:rFonts w:cstheme="minorHAnsi"/>
+          <w:sz w:val="28"/>
+          <w:szCs w:val="28"/>
+        </w:rPr>
+        <w:t xml:space="preserve">: </w:t>
+      </w:r>
     </w:p>
     <w:sectPr>
       <w:pgSz w:w="11906" w:h="16838"/>
@@ -2254,7 +3902,7 @@
       </w:r>
     </w:p>
   </w:comment>
-  <w:comment w:id="3" w:author="Richard Benny" w:date="2023-12-03T16:36:00Z" w:initials="RB">
+  <w:comment w:id="3" w:author="Richard Benny" w:date="2023-12-04T14:05:00Z" w:initials="RB">
     <w:p>
       <w:pPr>
         <w:pStyle w:val="CommentText"/>
@@ -2266,7 +3914,10 @@
         <w:annotationRef/>
       </w:r>
       <w:r>
-        <w:t>Add deadline</w:t>
+        <w:t>.</w:t>
+      </w:r>
+      <w:r>
+        <w:br/>
       </w:r>
     </w:p>
   </w:comment>
@@ -2278,7 +3929,7 @@
   <w15:commentEx w15:paraId="506C891A" w15:done="0"/>
   <w15:commentEx w15:paraId="54F78DC8" w15:done="0"/>
   <w15:commentEx w15:paraId="32F654D7" w15:done="0"/>
-  <w15:commentEx w15:paraId="217478B7" w15:done="0"/>
+  <w15:commentEx w15:paraId="6612F235" w15:done="0"/>
 </w15:commentsEx>
 </file>
 
@@ -2287,7 +3938,7 @@
   <w16cex:commentExtensible w16cex:durableId="3C2DF335" w16cex:dateUtc="2023-11-18T16:44:00Z"/>
   <w16cex:commentExtensible w16cex:durableId="5846D692" w16cex:dateUtc="2023-11-18T16:46:00Z"/>
   <w16cex:commentExtensible w16cex:durableId="642DB6D9" w16cex:dateUtc="2023-11-23T04:56:00Z"/>
-  <w16cex:commentExtensible w16cex:durableId="527FB24C" w16cex:dateUtc="2023-12-03T16:36:00Z"/>
+  <w16cex:commentExtensible w16cex:durableId="02278FB3" w16cex:dateUtc="2023-12-04T14:05:00Z"/>
 </w16cex:commentsExtensible>
 </file>
 
@@ -2296,7 +3947,7 @@
   <w16cid:commentId w16cid:paraId="506C891A" w16cid:durableId="3C2DF335"/>
   <w16cid:commentId w16cid:paraId="54F78DC8" w16cid:durableId="5846D692"/>
   <w16cid:commentId w16cid:paraId="32F654D7" w16cid:durableId="642DB6D9"/>
-  <w16cid:commentId w16cid:paraId="217478B7" w16cid:durableId="527FB24C"/>
+  <w16cid:commentId w16cid:paraId="6612F235" w16cid:durableId="02278FB3"/>
 </w16cid:commentsIds>
 </file>
 
@@ -2394,6 +4045,118 @@
     </w:lvl>
   </w:abstractNum>
   <w:abstractNum w:abstractNumId="1" w15:restartNumberingAfterBreak="0">
+    <w:nsid w:val="1534282F"/>
+    <w:multiLevelType w:val="hybridMultilevel"/>
+    <w:tmpl w:val="341C97CC"/>
+    <w:lvl w:ilvl="0" w:tplc="AC40A7D6">
+      <w:numFmt w:val="bullet"/>
+      <w:lvlText w:val="-"/>
+      <w:lvlJc w:val="left"/>
+      <w:pPr>
+        <w:ind w:left="1800" w:hanging="360"/>
+      </w:pPr>
+      <w:rPr>
+        <w:rFonts w:ascii="Calibri" w:eastAsiaTheme="minorHAnsi" w:hAnsi="Calibri" w:cs="Calibri" w:hint="default"/>
+      </w:rPr>
+    </w:lvl>
+    <w:lvl w:ilvl="1" w:tplc="08090003" w:tentative="1">
+      <w:start w:val="1"/>
+      <w:numFmt w:val="bullet"/>
+      <w:lvlText w:val="o"/>
+      <w:lvlJc w:val="left"/>
+      <w:pPr>
+        <w:ind w:left="2520" w:hanging="360"/>
+      </w:pPr>
+      <w:rPr>
+        <w:rFonts w:ascii="Courier New" w:hAnsi="Courier New" w:cs="Courier New" w:hint="default"/>
+      </w:rPr>
+    </w:lvl>
+    <w:lvl w:ilvl="2" w:tplc="08090005" w:tentative="1">
+      <w:start w:val="1"/>
+      <w:numFmt w:val="bullet"/>
+      <w:lvlText w:val=""/>
+      <w:lvlJc w:val="left"/>
+      <w:pPr>
+        <w:ind w:left="3240" w:hanging="360"/>
+      </w:pPr>
+      <w:rPr>
+        <w:rFonts w:ascii="Wingdings" w:hAnsi="Wingdings" w:hint="default"/>
+      </w:rPr>
+    </w:lvl>
+    <w:lvl w:ilvl="3" w:tplc="08090001" w:tentative="1">
+      <w:start w:val="1"/>
+      <w:numFmt w:val="bullet"/>
+      <w:lvlText w:val=""/>
+      <w:lvlJc w:val="left"/>
+      <w:pPr>
+        <w:ind w:left="3960" w:hanging="360"/>
+      </w:pPr>
+      <w:rPr>
+        <w:rFonts w:ascii="Symbol" w:hAnsi="Symbol" w:hint="default"/>
+      </w:rPr>
+    </w:lvl>
+    <w:lvl w:ilvl="4" w:tplc="08090003" w:tentative="1">
+      <w:start w:val="1"/>
+      <w:numFmt w:val="bullet"/>
+      <w:lvlText w:val="o"/>
+      <w:lvlJc w:val="left"/>
+      <w:pPr>
+        <w:ind w:left="4680" w:hanging="360"/>
+      </w:pPr>
+      <w:rPr>
+        <w:rFonts w:ascii="Courier New" w:hAnsi="Courier New" w:cs="Courier New" w:hint="default"/>
+      </w:rPr>
+    </w:lvl>
+    <w:lvl w:ilvl="5" w:tplc="08090005" w:tentative="1">
+      <w:start w:val="1"/>
+      <w:numFmt w:val="bullet"/>
+      <w:lvlText w:val=""/>
+      <w:lvlJc w:val="left"/>
+      <w:pPr>
+        <w:ind w:left="5400" w:hanging="360"/>
+      </w:pPr>
+      <w:rPr>
+        <w:rFonts w:ascii="Wingdings" w:hAnsi="Wingdings" w:hint="default"/>
+      </w:rPr>
+    </w:lvl>
+    <w:lvl w:ilvl="6" w:tplc="08090001" w:tentative="1">
+      <w:start w:val="1"/>
+      <w:numFmt w:val="bullet"/>
+      <w:lvlText w:val=""/>
+      <w:lvlJc w:val="left"/>
+      <w:pPr>
+        <w:ind w:left="6120" w:hanging="360"/>
+      </w:pPr>
+      <w:rPr>
+        <w:rFonts w:ascii="Symbol" w:hAnsi="Symbol" w:hint="default"/>
+      </w:rPr>
+    </w:lvl>
+    <w:lvl w:ilvl="7" w:tplc="08090003" w:tentative="1">
+      <w:start w:val="1"/>
+      <w:numFmt w:val="bullet"/>
+      <w:lvlText w:val="o"/>
+      <w:lvlJc w:val="left"/>
+      <w:pPr>
+        <w:ind w:left="6840" w:hanging="360"/>
+      </w:pPr>
+      <w:rPr>
+        <w:rFonts w:ascii="Courier New" w:hAnsi="Courier New" w:cs="Courier New" w:hint="default"/>
+      </w:rPr>
+    </w:lvl>
+    <w:lvl w:ilvl="8" w:tplc="08090005" w:tentative="1">
+      <w:start w:val="1"/>
+      <w:numFmt w:val="bullet"/>
+      <w:lvlText w:val=""/>
+      <w:lvlJc w:val="left"/>
+      <w:pPr>
+        <w:ind w:left="7560" w:hanging="360"/>
+      </w:pPr>
+      <w:rPr>
+        <w:rFonts w:ascii="Wingdings" w:hAnsi="Wingdings" w:hint="default"/>
+      </w:rPr>
+    </w:lvl>
+  </w:abstractNum>
+  <w:abstractNum w:abstractNumId="2" w15:restartNumberingAfterBreak="0">
     <w:nsid w:val="40B92BB4"/>
     <w:multiLevelType w:val="hybridMultilevel"/>
     <w:tmpl w:val="FE70A72A"/>
@@ -2505,7 +4268,156 @@
       </w:rPr>
     </w:lvl>
   </w:abstractNum>
-  <w:abstractNum w:abstractNumId="2" w15:restartNumberingAfterBreak="0">
+  <w:abstractNum w:abstractNumId="3" w15:restartNumberingAfterBreak="0">
+    <w:nsid w:val="5BC01465"/>
+    <w:multiLevelType w:val="multilevel"/>
+    <w:tmpl w:val="20AA861E"/>
+    <w:lvl w:ilvl="0">
+      <w:start w:val="1"/>
+      <w:numFmt w:val="bullet"/>
+      <w:lvlText w:val=""/>
+      <w:lvlJc w:val="left"/>
+      <w:pPr>
+        <w:tabs>
+          <w:tab w:val="num" w:pos="720"/>
+        </w:tabs>
+        <w:ind w:left="720" w:hanging="360"/>
+      </w:pPr>
+      <w:rPr>
+        <w:rFonts w:ascii="Symbol" w:hAnsi="Symbol" w:hint="default"/>
+        <w:sz w:val="20"/>
+      </w:rPr>
+    </w:lvl>
+    <w:lvl w:ilvl="1" w:tentative="1">
+      <w:start w:val="1"/>
+      <w:numFmt w:val="bullet"/>
+      <w:lvlText w:val="o"/>
+      <w:lvlJc w:val="left"/>
+      <w:pPr>
+        <w:tabs>
+          <w:tab w:val="num" w:pos="1440"/>
+        </w:tabs>
+        <w:ind w:left="1440" w:hanging="360"/>
+      </w:pPr>
+      <w:rPr>
+        <w:rFonts w:ascii="Courier New" w:hAnsi="Courier New" w:hint="default"/>
+        <w:sz w:val="20"/>
+      </w:rPr>
+    </w:lvl>
+    <w:lvl w:ilvl="2" w:tentative="1">
+      <w:start w:val="1"/>
+      <w:numFmt w:val="bullet"/>
+      <w:lvlText w:val=""/>
+      <w:lvlJc w:val="left"/>
+      <w:pPr>
+        <w:tabs>
+          <w:tab w:val="num" w:pos="2160"/>
+        </w:tabs>
+        <w:ind w:left="2160" w:hanging="360"/>
+      </w:pPr>
+      <w:rPr>
+        <w:rFonts w:ascii="Wingdings" w:hAnsi="Wingdings" w:hint="default"/>
+        <w:sz w:val="20"/>
+      </w:rPr>
+    </w:lvl>
+    <w:lvl w:ilvl="3" w:tentative="1">
+      <w:start w:val="1"/>
+      <w:numFmt w:val="bullet"/>
+      <w:lvlText w:val=""/>
+      <w:lvlJc w:val="left"/>
+      <w:pPr>
+        <w:tabs>
+          <w:tab w:val="num" w:pos="2880"/>
+        </w:tabs>
+        <w:ind w:left="2880" w:hanging="360"/>
+      </w:pPr>
+      <w:rPr>
+        <w:rFonts w:ascii="Wingdings" w:hAnsi="Wingdings" w:hint="default"/>
+        <w:sz w:val="20"/>
+      </w:rPr>
+    </w:lvl>
+    <w:lvl w:ilvl="4" w:tentative="1">
+      <w:start w:val="1"/>
+      <w:numFmt w:val="bullet"/>
+      <w:lvlText w:val=""/>
+      <w:lvlJc w:val="left"/>
+      <w:pPr>
+        <w:tabs>
+          <w:tab w:val="num" w:pos="3600"/>
+        </w:tabs>
+        <w:ind w:left="3600" w:hanging="360"/>
+      </w:pPr>
+      <w:rPr>
+        <w:rFonts w:ascii="Wingdings" w:hAnsi="Wingdings" w:hint="default"/>
+        <w:sz w:val="20"/>
+      </w:rPr>
+    </w:lvl>
+    <w:lvl w:ilvl="5" w:tentative="1">
+      <w:start w:val="1"/>
+      <w:numFmt w:val="bullet"/>
+      <w:lvlText w:val=""/>
+      <w:lvlJc w:val="left"/>
+      <w:pPr>
+        <w:tabs>
+          <w:tab w:val="num" w:pos="4320"/>
+        </w:tabs>
+        <w:ind w:left="4320" w:hanging="360"/>
+      </w:pPr>
+      <w:rPr>
+        <w:rFonts w:ascii="Wingdings" w:hAnsi="Wingdings" w:hint="default"/>
+        <w:sz w:val="20"/>
+      </w:rPr>
+    </w:lvl>
+    <w:lvl w:ilvl="6" w:tentative="1">
+      <w:start w:val="1"/>
+      <w:numFmt w:val="bullet"/>
+      <w:lvlText w:val=""/>
+      <w:lvlJc w:val="left"/>
+      <w:pPr>
+        <w:tabs>
+          <w:tab w:val="num" w:pos="5040"/>
+        </w:tabs>
+        <w:ind w:left="5040" w:hanging="360"/>
+      </w:pPr>
+      <w:rPr>
+        <w:rFonts w:ascii="Wingdings" w:hAnsi="Wingdings" w:hint="default"/>
+        <w:sz w:val="20"/>
+      </w:rPr>
+    </w:lvl>
+    <w:lvl w:ilvl="7" w:tentative="1">
+      <w:start w:val="1"/>
+      <w:numFmt w:val="bullet"/>
+      <w:lvlText w:val=""/>
+      <w:lvlJc w:val="left"/>
+      <w:pPr>
+        <w:tabs>
+          <w:tab w:val="num" w:pos="5760"/>
+        </w:tabs>
+        <w:ind w:left="5760" w:hanging="360"/>
+      </w:pPr>
+      <w:rPr>
+        <w:rFonts w:ascii="Wingdings" w:hAnsi="Wingdings" w:hint="default"/>
+        <w:sz w:val="20"/>
+      </w:rPr>
+    </w:lvl>
+    <w:lvl w:ilvl="8" w:tentative="1">
+      <w:start w:val="1"/>
+      <w:numFmt w:val="bullet"/>
+      <w:lvlText w:val=""/>
+      <w:lvlJc w:val="left"/>
+      <w:pPr>
+        <w:tabs>
+          <w:tab w:val="num" w:pos="6480"/>
+        </w:tabs>
+        <w:ind w:left="6480" w:hanging="360"/>
+      </w:pPr>
+      <w:rPr>
+        <w:rFonts w:ascii="Wingdings" w:hAnsi="Wingdings" w:hint="default"/>
+        <w:sz w:val="20"/>
+      </w:rPr>
+    </w:lvl>
+  </w:abstractNum>
+  <w:abstractNum w:abstractNumId="4" w15:restartNumberingAfterBreak="0">
     <w:nsid w:val="635329DE"/>
     <w:multiLevelType w:val="hybridMultilevel"/>
     <w:tmpl w:val="EE141E4C"/>
@@ -2618,13 +4530,19 @@
     </w:lvl>
   </w:abstractNum>
   <w:num w:numId="1" w16cid:durableId="1164662353">
-    <w:abstractNumId w:val="1"/>
+    <w:abstractNumId w:val="2"/>
   </w:num>
   <w:num w:numId="2" w16cid:durableId="409814627">
-    <w:abstractNumId w:val="2"/>
+    <w:abstractNumId w:val="4"/>
   </w:num>
   <w:num w:numId="3" w16cid:durableId="1792628708">
     <w:abstractNumId w:val="0"/>
+  </w:num>
+  <w:num w:numId="4" w16cid:durableId="1345128668">
+    <w:abstractNumId w:val="3"/>
+  </w:num>
+  <w:num w:numId="5" w16cid:durableId="357434166">
+    <w:abstractNumId w:val="1"/>
   </w:num>
 </w:numbering>
 </file>
@@ -3037,6 +4955,7 @@
   <w:style w:type="paragraph" w:default="1" w:styleId="Normal">
     <w:name w:val="Normal"/>
     <w:qFormat/>
+    <w:rsid w:val="00FC79CB"/>
   </w:style>
   <w:style w:type="character" w:default="1" w:styleId="DefaultParagraphFont">
     <w:name w:val="Default Paragraph Font"/>

</xml_diff>

<commit_message>
almost all tenant and house functions done, maintenance and payments to be setkup
</commit_message>
<xml_diff>
--- a/techical report.docx
+++ b/techical report.docx
@@ -3040,6 +3040,45 @@
           <w:szCs w:val="26"/>
         </w:rPr>
         <w:tab/>
+        <w:t>: Get email reminder for payment</w:t>
+      </w:r>
+      <w:r>
+        <w:rPr>
+          <w:rFonts w:cstheme="minorHAnsi"/>
+          <w:szCs w:val="26"/>
+        </w:rPr>
+        <w:t>.</w:t>
+      </w:r>
+    </w:p>
+    <w:p>
+      <w:pPr>
+        <w:rPr>
+          <w:rFonts w:cstheme="minorHAnsi"/>
+          <w:szCs w:val="26"/>
+        </w:rPr>
+      </w:pPr>
+      <w:r>
+        <w:rPr>
+          <w:rFonts w:cstheme="minorHAnsi"/>
+          <w:szCs w:val="26"/>
+        </w:rPr>
+        <w:tab/>
+        <w:t>: Reset Password</w:t>
+      </w:r>
+    </w:p>
+    <w:p>
+      <w:pPr>
+        <w:rPr>
+          <w:rFonts w:cstheme="minorHAnsi"/>
+          <w:szCs w:val="26"/>
+        </w:rPr>
+      </w:pPr>
+      <w:r>
+        <w:rPr>
+          <w:rFonts w:cstheme="minorHAnsi"/>
+          <w:szCs w:val="26"/>
+        </w:rPr>
+        <w:tab/>
         <w:t>: See payment history.</w:t>
       </w:r>
     </w:p>
@@ -3079,6 +3118,7 @@
       <w:pPr>
         <w:rPr>
           <w:rFonts w:cstheme="minorHAnsi"/>
+          <w:color w:val="FF0000"/>
           <w:szCs w:val="26"/>
         </w:rPr>
       </w:pPr>
@@ -3088,6 +3128,13 @@
           <w:szCs w:val="26"/>
         </w:rPr>
         <w:tab/>
+      </w:r>
+      <w:r>
+        <w:rPr>
+          <w:rFonts w:cstheme="minorHAnsi"/>
+          <w:color w:val="FF0000"/>
+          <w:szCs w:val="26"/>
+        </w:rPr>
         <w:t>: View and download a copy of their contract.</w:t>
       </w:r>
     </w:p>
@@ -3165,7 +3212,6 @@
       <w:pPr>
         <w:rPr>
           <w:rFonts w:cstheme="minorHAnsi"/>
-          <w:color w:val="FF0000"/>
           <w:szCs w:val="26"/>
         </w:rPr>
       </w:pPr>
@@ -3175,14 +3221,60 @@
           <w:szCs w:val="26"/>
         </w:rPr>
         <w:tab/>
-      </w:r>
-      <w:r>
-        <w:rPr>
-          <w:rFonts w:cstheme="minorHAnsi"/>
-          <w:color w:val="FF0000"/>
-          <w:szCs w:val="26"/>
-        </w:rPr>
-        <w:t>: Add, delete, or update information regarding their staff.</w:t>
+        <w:t>: Search</w:t>
+      </w:r>
+      <w:r>
+        <w:rPr>
+          <w:rFonts w:cstheme="minorHAnsi"/>
+          <w:szCs w:val="26"/>
+        </w:rPr>
+        <w:t xml:space="preserve"> tenants, house, maintenance request, </w:t>
+      </w:r>
+      <w:r>
+        <w:rPr>
+          <w:rFonts w:cstheme="minorHAnsi"/>
+          <w:szCs w:val="26"/>
+        </w:rPr>
+        <w:t>payments</w:t>
+      </w:r>
+    </w:p>
+    <w:p>
+      <w:pPr>
+        <w:rPr>
+          <w:rFonts w:cstheme="minorHAnsi"/>
+          <w:szCs w:val="26"/>
+        </w:rPr>
+      </w:pPr>
+      <w:r>
+        <w:rPr>
+          <w:rFonts w:cstheme="minorHAnsi"/>
+          <w:szCs w:val="26"/>
+        </w:rPr>
+        <w:tab/>
+        <w:t>: Send</w:t>
+      </w:r>
+      <w:r>
+        <w:rPr>
+          <w:rFonts w:cstheme="minorHAnsi"/>
+          <w:szCs w:val="26"/>
+        </w:rPr>
+        <w:t xml:space="preserve"> user ID and temporary </w:t>
+      </w:r>
+      <w:proofErr w:type="gramStart"/>
+      <w:r>
+        <w:rPr>
+          <w:rFonts w:cstheme="minorHAnsi"/>
+          <w:szCs w:val="26"/>
+        </w:rPr>
+        <w:t>password, when</w:t>
+      </w:r>
+      <w:proofErr w:type="gramEnd"/>
+      <w:r>
+        <w:rPr>
+          <w:rFonts w:cstheme="minorHAnsi"/>
+          <w:szCs w:val="26"/>
+        </w:rPr>
+        <w:t xml:space="preserve"> tenants are added.</w:t>
       </w:r>
     </w:p>
     <w:p>
@@ -3214,29 +3306,6 @@
           <w:szCs w:val="26"/>
         </w:rPr>
         <w:tab/>
-        <w:t>: Search for different documents</w:t>
-      </w:r>
-      <w:r>
-        <w:rPr>
-          <w:rFonts w:cstheme="minorHAnsi"/>
-          <w:szCs w:val="26"/>
-        </w:rPr>
-        <w:t xml:space="preserve">. </w:t>
-      </w:r>
-    </w:p>
-    <w:p>
-      <w:pPr>
-        <w:rPr>
-          <w:rFonts w:cstheme="minorHAnsi"/>
-          <w:szCs w:val="26"/>
-        </w:rPr>
-      </w:pPr>
-      <w:r>
-        <w:rPr>
-          <w:rFonts w:cstheme="minorHAnsi"/>
-          <w:szCs w:val="26"/>
-        </w:rPr>
-        <w:tab/>
         <w:t>: receive, process, and update maintenance requests.</w:t>
       </w:r>
     </w:p>
@@ -3332,22 +3401,6 @@
       <w:pPr>
         <w:rPr>
           <w:rFonts w:cstheme="minorHAnsi"/>
-          <w:szCs w:val="26"/>
-        </w:rPr>
-      </w:pPr>
-      <w:r>
-        <w:rPr>
-          <w:rFonts w:cstheme="minorHAnsi"/>
-          <w:szCs w:val="26"/>
-        </w:rPr>
-        <w:tab/>
-        <w:t xml:space="preserve">: Submit problems to admin. </w:t>
-      </w:r>
-    </w:p>
-    <w:p>
-      <w:pPr>
-        <w:rPr>
-          <w:rFonts w:cstheme="minorHAnsi"/>
           <w:color w:val="FF0000"/>
           <w:szCs w:val="26"/>
         </w:rPr>
@@ -3419,6 +3472,7 @@
           <w:color w:val="FF0000"/>
           <w:szCs w:val="26"/>
         </w:rPr>
+        <w:lastRenderedPageBreak/>
         <w:tab/>
         <w:t xml:space="preserve">: Submit requests for day off. </w:t>
       </w:r>
@@ -3427,35 +3481,31 @@
       <w:pPr>
         <w:rPr>
           <w:rFonts w:cstheme="minorHAnsi"/>
-          <w:szCs w:val="26"/>
-        </w:rPr>
-      </w:pPr>
-      <w:r>
-        <w:rPr>
-          <w:rFonts w:cstheme="minorHAnsi"/>
-          <w:szCs w:val="26"/>
-        </w:rPr>
-        <w:lastRenderedPageBreak/>
-        <w:t>Admin</w:t>
-      </w:r>
-      <w:r>
-        <w:rPr>
-          <w:rFonts w:cstheme="minorHAnsi"/>
-          <w:szCs w:val="26"/>
-        </w:rPr>
-        <w:t>: -</w:t>
-      </w:r>
-    </w:p>
-    <w:p>
-      <w:pPr>
-        <w:rPr>
-          <w:rFonts w:cstheme="minorHAnsi"/>
-          <w:szCs w:val="26"/>
-        </w:rPr>
-      </w:pPr>
-      <w:r>
-        <w:rPr>
-          <w:rFonts w:cstheme="minorHAnsi"/>
+          <w:color w:val="FF0000"/>
+          <w:szCs w:val="26"/>
+        </w:rPr>
+      </w:pPr>
+      <w:r>
+        <w:rPr>
+          <w:rFonts w:cstheme="minorHAnsi"/>
+          <w:color w:val="FF0000"/>
+          <w:szCs w:val="26"/>
+        </w:rPr>
+        <w:t>Admin: -</w:t>
+      </w:r>
+    </w:p>
+    <w:p>
+      <w:pPr>
+        <w:rPr>
+          <w:rFonts w:cstheme="minorHAnsi"/>
+          <w:color w:val="FF0000"/>
+          <w:szCs w:val="26"/>
+        </w:rPr>
+      </w:pPr>
+      <w:r>
+        <w:rPr>
+          <w:rFonts w:cstheme="minorHAnsi"/>
+          <w:color w:val="FF0000"/>
           <w:szCs w:val="26"/>
         </w:rPr>
         <w:tab/>
@@ -3466,12 +3516,14 @@
       <w:pPr>
         <w:rPr>
           <w:rFonts w:cstheme="minorHAnsi"/>
-          <w:szCs w:val="26"/>
-        </w:rPr>
-      </w:pPr>
-      <w:r>
-        <w:rPr>
-          <w:rFonts w:cstheme="minorHAnsi"/>
+          <w:color w:val="FF0000"/>
+          <w:szCs w:val="26"/>
+        </w:rPr>
+      </w:pPr>
+      <w:r>
+        <w:rPr>
+          <w:rFonts w:cstheme="minorHAnsi"/>
+          <w:color w:val="FF0000"/>
           <w:szCs w:val="26"/>
         </w:rPr>
         <w:tab/>
@@ -3482,12 +3534,14 @@
       <w:pPr>
         <w:rPr>
           <w:rFonts w:cstheme="minorHAnsi"/>
-          <w:szCs w:val="26"/>
-        </w:rPr>
-      </w:pPr>
-      <w:r>
-        <w:rPr>
-          <w:rFonts w:cstheme="minorHAnsi"/>
+          <w:color w:val="FF0000"/>
+          <w:szCs w:val="26"/>
+        </w:rPr>
+      </w:pPr>
+      <w:r>
+        <w:rPr>
+          <w:rFonts w:cstheme="minorHAnsi"/>
+          <w:color w:val="FF0000"/>
           <w:szCs w:val="26"/>
         </w:rPr>
         <w:tab/>
@@ -3498,12 +3552,14 @@
       <w:pPr>
         <w:rPr>
           <w:rFonts w:cstheme="minorHAnsi"/>
-          <w:szCs w:val="26"/>
-        </w:rPr>
-      </w:pPr>
-      <w:r>
-        <w:rPr>
-          <w:rFonts w:cstheme="minorHAnsi"/>
+          <w:color w:val="FF0000"/>
+          <w:szCs w:val="26"/>
+        </w:rPr>
+      </w:pPr>
+      <w:r>
+        <w:rPr>
+          <w:rFonts w:cstheme="minorHAnsi"/>
+          <w:color w:val="FF0000"/>
           <w:szCs w:val="26"/>
         </w:rPr>
         <w:tab/>
@@ -3514,12 +3570,14 @@
       <w:pPr>
         <w:rPr>
           <w:rFonts w:cstheme="minorHAnsi"/>
-          <w:szCs w:val="26"/>
-        </w:rPr>
-      </w:pPr>
-      <w:r>
-        <w:rPr>
-          <w:rFonts w:cstheme="minorHAnsi"/>
+          <w:color w:val="FF0000"/>
+          <w:szCs w:val="26"/>
+        </w:rPr>
+      </w:pPr>
+      <w:r>
+        <w:rPr>
+          <w:rFonts w:cstheme="minorHAnsi"/>
+          <w:color w:val="FF0000"/>
           <w:szCs w:val="26"/>
         </w:rPr>
         <w:tab/>
@@ -3530,12 +3588,14 @@
       <w:pPr>
         <w:rPr>
           <w:rFonts w:cstheme="minorHAnsi"/>
-          <w:szCs w:val="26"/>
-        </w:rPr>
-      </w:pPr>
-      <w:r>
-        <w:rPr>
-          <w:rFonts w:cstheme="minorHAnsi"/>
+          <w:color w:val="FF0000"/>
+          <w:szCs w:val="26"/>
+        </w:rPr>
+      </w:pPr>
+      <w:r>
+        <w:rPr>
+          <w:rFonts w:cstheme="minorHAnsi"/>
+          <w:color w:val="FF0000"/>
           <w:szCs w:val="26"/>
         </w:rPr>
         <w:tab/>
@@ -3960,11 +4020,9 @@
       <w:bookmarkEnd w:id="14"/>
     </w:p>
     <w:p>
-      <w:proofErr w:type="spellStart"/>
       <w:r>
         <w:t>dfrtyu</w:t>
       </w:r>
-      <w:proofErr w:type="spellEnd"/>
     </w:p>
     <w:p>
       <w:pPr>
@@ -3977,11 +4035,9 @@
       <w:bookmarkEnd w:id="15"/>
     </w:p>
     <w:p>
-      <w:proofErr w:type="spellStart"/>
       <w:r>
         <w:t>wertyw</w:t>
       </w:r>
-      <w:proofErr w:type="spellEnd"/>
     </w:p>
     <w:p>
       <w:pPr>
@@ -3996,11 +4052,9 @@
       <w:bookmarkEnd w:id="16"/>
     </w:p>
     <w:p>
-      <w:proofErr w:type="spellStart"/>
       <w:r>
         <w:t>awedfasd</w:t>
       </w:r>
-      <w:proofErr w:type="spellEnd"/>
     </w:p>
     <w:p>
       <w:pPr>
@@ -4023,11 +4077,9 @@
       <w:bookmarkEnd w:id="18"/>
     </w:p>
     <w:p>
-      <w:proofErr w:type="spellStart"/>
       <w:r>
         <w:t>asdfasdf</w:t>
       </w:r>
-      <w:proofErr w:type="spellEnd"/>
     </w:p>
     <w:p>
       <w:pPr>
@@ -4050,11 +4102,9 @@
       <w:bookmarkEnd w:id="20"/>
     </w:p>
     <w:p>
-      <w:proofErr w:type="spellStart"/>
       <w:r>
         <w:t>asdf</w:t>
       </w:r>
-      <w:proofErr w:type="spellEnd"/>
     </w:p>
     <w:p>
       <w:pPr>
@@ -4067,11 +4117,9 @@
       <w:bookmarkEnd w:id="21"/>
     </w:p>
     <w:p>
-      <w:proofErr w:type="spellStart"/>
       <w:r>
         <w:t>asdf</w:t>
       </w:r>
-      <w:proofErr w:type="spellEnd"/>
     </w:p>
     <w:p>
       <w:pPr>
@@ -4084,11 +4132,9 @@
       <w:bookmarkEnd w:id="22"/>
     </w:p>
     <w:p>
-      <w:proofErr w:type="spellStart"/>
       <w:r>
         <w:t>asdf</w:t>
       </w:r>
-      <w:proofErr w:type="spellEnd"/>
     </w:p>
     <w:p>
       <w:pPr>
@@ -4109,11 +4155,9 @@
       <w:bookmarkEnd w:id="23"/>
     </w:p>
     <w:p>
-      <w:proofErr w:type="spellStart"/>
       <w:r>
         <w:t>asdf</w:t>
       </w:r>
-      <w:proofErr w:type="spellEnd"/>
     </w:p>
     <w:p>
       <w:pPr>
@@ -4142,11 +4186,9 @@
       <w:bookmarkEnd w:id="26"/>
     </w:p>
     <w:p>
-      <w:proofErr w:type="spellStart"/>
       <w:r>
         <w:t>Asdf</w:t>
       </w:r>
-      <w:proofErr w:type="spellEnd"/>
     </w:p>
     <w:p>
       <w:pPr>
@@ -4159,11 +4201,9 @@
       <w:bookmarkEnd w:id="27"/>
     </w:p>
     <w:p>
-      <w:proofErr w:type="spellStart"/>
       <w:r>
         <w:t>asdf</w:t>
       </w:r>
-      <w:proofErr w:type="spellEnd"/>
     </w:p>
     <w:p>
       <w:pPr>
@@ -4176,11 +4216,9 @@
       <w:bookmarkEnd w:id="28"/>
     </w:p>
     <w:p>
-      <w:proofErr w:type="spellStart"/>
       <w:r>
         <w:t>asdf</w:t>
       </w:r>
-      <w:proofErr w:type="spellEnd"/>
     </w:p>
     <w:p>
       <w:pPr>
@@ -4193,11 +4231,9 @@
       <w:bookmarkEnd w:id="29"/>
     </w:p>
     <w:p>
-      <w:proofErr w:type="spellStart"/>
       <w:r>
         <w:t>asdf</w:t>
       </w:r>
-      <w:proofErr w:type="spellEnd"/>
     </w:p>
     <w:p>
       <w:pPr>
@@ -4210,11 +4246,9 @@
       <w:bookmarkEnd w:id="30"/>
     </w:p>
     <w:p>
-      <w:proofErr w:type="spellStart"/>
       <w:r>
         <w:t>asef</w:t>
       </w:r>
-      <w:proofErr w:type="spellEnd"/>
     </w:p>
     <w:p>
       <w:pPr>
@@ -4230,11 +4264,9 @@
       <w:bookmarkEnd w:id="31"/>
     </w:p>
     <w:p>
-      <w:proofErr w:type="spellStart"/>
       <w:r>
         <w:t>asdf</w:t>
       </w:r>
-      <w:proofErr w:type="spellEnd"/>
     </w:p>
     <w:p>
       <w:pPr>
@@ -4247,11 +4279,9 @@
       <w:bookmarkEnd w:id="32"/>
     </w:p>
     <w:p>
-      <w:proofErr w:type="spellStart"/>
       <w:r>
         <w:t>asdf</w:t>
       </w:r>
-      <w:proofErr w:type="spellEnd"/>
     </w:p>
     <w:p>
       <w:pPr>
@@ -6352,6 +6382,7 @@
   </w:compat>
   <w:rsids>
     <w:rsidRoot w:val="006B5476"/>
+    <w:rsid w:val="002A741A"/>
     <w:rsid w:val="00320D53"/>
     <w:rsid w:val="003734F2"/>
     <w:rsid w:val="006B5476"/>

</xml_diff>